<commit_message>
Doc + correction du enter
</commit_message>
<xml_diff>
--- a/doc/POO1_Labo08_Bouyiatiotis_Jaquet.docx
+++ b/doc/POO1_Labo08_Bouyiatiotis_Jaquet.docx
@@ -10,7 +10,6 @@
           <w:docPartUnique/>
         </w:docPartObj>
       </w:sdtPr>
-      <w:sdtEndPr/>
       <w:sdtContent>
         <w:p>
           <w:r>
@@ -79,19 +78,11 @@
                                     <w:color w:val="44546A" w:themeColor="text2"/>
                                   </w:rPr>
                                 </w:pPr>
-                                <w:proofErr w:type="spellStart"/>
                                 <w:r>
                                   <w:rPr>
                                     <w:color w:val="44546A" w:themeColor="text2"/>
                                   </w:rPr>
-                                  <w:t>Bouyiatiotis</w:t>
-                                </w:r>
-                                <w:proofErr w:type="spellEnd"/>
-                                <w:r>
-                                  <w:rPr>
-                                    <w:color w:val="44546A" w:themeColor="text2"/>
-                                  </w:rPr>
-                                  <w:t xml:space="preserve"> - Jaquet</w:t>
+                                  <w:t>Bouyiatiotis - Jaquet</w:t>
                                 </w:r>
                               </w:p>
                             </w:txbxContent>
@@ -354,7 +345,6 @@
                                     <w:dataBinding w:prefixMappings="xmlns:ns0='http://schemas.microsoft.com/office/2006/coverPageProps'" w:xpath="/ns0:CoverPageProperties[1]/ns0:Abstract[1]" w:storeItemID="{55AF091B-3C7A-41E3-B477-F2FDAA23CFDA}"/>
                                     <w:text/>
                                   </w:sdtPr>
-                                  <w:sdtEndPr/>
                                   <w:sdtContent>
                                     <w:r>
                                       <w:rPr>
@@ -409,7 +399,6 @@
                               <w:dataBinding w:prefixMappings="xmlns:ns0='http://schemas.microsoft.com/office/2006/coverPageProps'" w:xpath="/ns0:CoverPageProperties[1]/ns0:Abstract[1]" w:storeItemID="{55AF091B-3C7A-41E3-B477-F2FDAA23CFDA}"/>
                               <w:text/>
                             </w:sdtPr>
-                            <w:sdtEndPr/>
                             <w:sdtContent>
                               <w:r>
                                 <w:rPr>
@@ -703,7 +692,6 @@
                                   <w:dataBinding w:prefixMappings="xmlns:ns0='http://schemas.openxmlformats.org/package/2006/metadata/core-properties' xmlns:ns1='http://purl.org/dc/elements/1.1/'" w:xpath="/ns0:coreProperties[1]/ns1:title[1]" w:storeItemID="{6C3C8BC8-F283-45AE-878A-BAB7291924A1}"/>
                                   <w:text/>
                                 </w:sdtPr>
-                                <w:sdtEndPr/>
                                 <w:sdtContent>
                                   <w:p>
                                     <w:pPr>
@@ -722,16 +710,7 @@
                                         <w:sz w:val="72"/>
                                         <w:szCs w:val="72"/>
                                       </w:rPr>
-                                      <w:t>POO1 Labo0</w:t>
-                                    </w:r>
-                                    <w:r>
-                                      <w:rPr>
-                                        <w:rFonts w:asciiTheme="majorHAnsi" w:eastAsiaTheme="majorEastAsia" w:hAnsiTheme="majorHAnsi" w:cstheme="majorBidi"/>
-                                        <w:color w:val="5B9BD5" w:themeColor="accent1"/>
-                                        <w:sz w:val="72"/>
-                                        <w:szCs w:val="72"/>
-                                      </w:rPr>
-                                      <w:t>8</w:t>
+                                      <w:t>POO1 Labo08</w:t>
                                     </w:r>
                                   </w:p>
                                 </w:sdtContent>
@@ -749,7 +728,6 @@
                                   <w:dataBinding w:prefixMappings="xmlns:ns0='http://schemas.openxmlformats.org/package/2006/metadata/core-properties' xmlns:ns1='http://purl.org/dc/elements/1.1/'" w:xpath="/ns0:coreProperties[1]/ns1:subject[1]" w:storeItemID="{6C3C8BC8-F283-45AE-878A-BAB7291924A1}"/>
                                   <w:text/>
                                 </w:sdtPr>
-                                <w:sdtEndPr/>
                                 <w:sdtContent>
                                   <w:p>
                                     <w:pPr>
@@ -760,7 +738,6 @@
                                         <w:szCs w:val="32"/>
                                       </w:rPr>
                                     </w:pPr>
-                                    <w:proofErr w:type="spellStart"/>
                                     <w:r>
                                       <w:rPr>
                                         <w:rFonts w:asciiTheme="majorHAnsi" w:eastAsiaTheme="majorEastAsia" w:hAnsiTheme="majorHAnsi" w:cstheme="majorBidi"/>
@@ -768,18 +745,8 @@
                                         <w:sz w:val="32"/>
                                         <w:szCs w:val="32"/>
                                       </w:rPr>
-                                      <w:t>Calculat</w:t>
+                                      <w:t>Calculator</w:t>
                                     </w:r>
-                                    <w:r>
-                                      <w:rPr>
-                                        <w:rFonts w:asciiTheme="majorHAnsi" w:eastAsiaTheme="majorEastAsia" w:hAnsiTheme="majorHAnsi" w:cstheme="majorBidi"/>
-                                        <w:color w:val="44546A" w:themeColor="text2"/>
-                                        <w:sz w:val="32"/>
-                                        <w:szCs w:val="32"/>
-                                      </w:rPr>
-                                      <w:t>or</w:t>
-                                    </w:r>
-                                    <w:proofErr w:type="spellEnd"/>
                                   </w:p>
                                 </w:sdtContent>
                               </w:sdt>
@@ -821,7 +788,6 @@
                             <w:dataBinding w:prefixMappings="xmlns:ns0='http://schemas.openxmlformats.org/package/2006/metadata/core-properties' xmlns:ns1='http://purl.org/dc/elements/1.1/'" w:xpath="/ns0:coreProperties[1]/ns1:title[1]" w:storeItemID="{6C3C8BC8-F283-45AE-878A-BAB7291924A1}"/>
                             <w:text/>
                           </w:sdtPr>
-                          <w:sdtEndPr/>
                           <w:sdtContent>
                             <w:p>
                               <w:pPr>
@@ -840,16 +806,7 @@
                                   <w:sz w:val="72"/>
                                   <w:szCs w:val="72"/>
                                 </w:rPr>
-                                <w:t>POO1 Labo0</w:t>
-                              </w:r>
-                              <w:r>
-                                <w:rPr>
-                                  <w:rFonts w:asciiTheme="majorHAnsi" w:eastAsiaTheme="majorEastAsia" w:hAnsiTheme="majorHAnsi" w:cstheme="majorBidi"/>
-                                  <w:color w:val="5B9BD5" w:themeColor="accent1"/>
-                                  <w:sz w:val="72"/>
-                                  <w:szCs w:val="72"/>
-                                </w:rPr>
-                                <w:t>8</w:t>
+                                <w:t>POO1 Labo08</w:t>
                               </w:r>
                             </w:p>
                           </w:sdtContent>
@@ -867,7 +824,6 @@
                             <w:dataBinding w:prefixMappings="xmlns:ns0='http://schemas.openxmlformats.org/package/2006/metadata/core-properties' xmlns:ns1='http://purl.org/dc/elements/1.1/'" w:xpath="/ns0:coreProperties[1]/ns1:subject[1]" w:storeItemID="{6C3C8BC8-F283-45AE-878A-BAB7291924A1}"/>
                             <w:text/>
                           </w:sdtPr>
-                          <w:sdtEndPr/>
                           <w:sdtContent>
                             <w:p>
                               <w:pPr>
@@ -885,16 +841,7 @@
                                   <w:sz w:val="32"/>
                                   <w:szCs w:val="32"/>
                                 </w:rPr>
-                                <w:t>Calculat</w:t>
-                              </w:r>
-                              <w:r>
-                                <w:rPr>
-                                  <w:rFonts w:asciiTheme="majorHAnsi" w:eastAsiaTheme="majorEastAsia" w:hAnsiTheme="majorHAnsi" w:cstheme="majorBidi"/>
-                                  <w:color w:val="44546A" w:themeColor="text2"/>
-                                  <w:sz w:val="32"/>
-                                  <w:szCs w:val="32"/>
-                                </w:rPr>
-                                <w:t>or</w:t>
+                                <w:t>Calculator</w:t>
                               </w:r>
                             </w:p>
                           </w:sdtContent>
@@ -987,130 +934,13 @@
             </w:rPr>
             <w:fldChar w:fldCharType="separate"/>
           </w:r>
-          <w:bookmarkStart w:id="0" w:name="_GoBack"/>
-          <w:bookmarkEnd w:id="0"/>
-          <w:r>
-            <w:rPr>
-              <w:rStyle w:val="Lienhypertexte"/>
-              <w:noProof/>
-            </w:rPr>
-            <w:fldChar w:fldCharType="begin"/>
-          </w:r>
-          <w:r>
-            <w:rPr>
-              <w:rStyle w:val="Lienhypertexte"/>
-              <w:noProof/>
-            </w:rPr>
-            <w:instrText xml:space="preserve"> </w:instrText>
-          </w:r>
-          <w:r>
-            <w:rPr>
-              <w:noProof/>
-            </w:rPr>
-            <w:instrText>HYPERLINK \l "_Toc532288549"</w:instrText>
-          </w:r>
-          <w:r>
-            <w:rPr>
-              <w:rStyle w:val="Lienhypertexte"/>
-              <w:noProof/>
-            </w:rPr>
-            <w:instrText xml:space="preserve"> </w:instrText>
-          </w:r>
-          <w:r>
-            <w:rPr>
-              <w:rStyle w:val="Lienhypertexte"/>
-              <w:noProof/>
-            </w:rPr>
-          </w:r>
-          <w:r>
-            <w:rPr>
-              <w:rStyle w:val="Lienhypertexte"/>
-              <w:noProof/>
-            </w:rPr>
-            <w:fldChar w:fldCharType="separate"/>
-          </w:r>
-          <w:r>
-            <w:rPr>
-              <w:rStyle w:val="Lienhypertexte"/>
-              <w:noProof/>
-            </w:rPr>
-            <w:t>Objectif</w:t>
-          </w:r>
-          <w:r>
-            <w:rPr>
-              <w:noProof/>
-              <w:webHidden/>
-            </w:rPr>
-            <w:tab/>
-          </w:r>
-          <w:r>
-            <w:rPr>
-              <w:noProof/>
-              <w:webHidden/>
-            </w:rPr>
-            <w:fldChar w:fldCharType="begin"/>
-          </w:r>
-          <w:r>
-            <w:rPr>
-              <w:noProof/>
-              <w:webHidden/>
-            </w:rPr>
-            <w:instrText xml:space="preserve"> PAGEREF _Toc532288549 \h </w:instrText>
-          </w:r>
-          <w:r>
-            <w:rPr>
-              <w:noProof/>
-              <w:webHidden/>
-            </w:rPr>
-          </w:r>
-          <w:r>
-            <w:rPr>
-              <w:noProof/>
-              <w:webHidden/>
-            </w:rPr>
-            <w:fldChar w:fldCharType="separate"/>
-          </w:r>
-          <w:r>
-            <w:rPr>
-              <w:noProof/>
-              <w:webHidden/>
-            </w:rPr>
-            <w:t>2</w:t>
-          </w:r>
-          <w:r>
-            <w:rPr>
-              <w:noProof/>
-              <w:webHidden/>
-            </w:rPr>
-            <w:fldChar w:fldCharType="end"/>
-          </w:r>
-          <w:r>
-            <w:rPr>
-              <w:rStyle w:val="Lienhypertexte"/>
-              <w:noProof/>
-            </w:rPr>
-            <w:fldChar w:fldCharType="end"/>
-          </w:r>
-        </w:p>
-        <w:p>
-          <w:pPr>
-            <w:pStyle w:val="TM2"/>
-            <w:tabs>
-              <w:tab w:val="right" w:leader="dot" w:pos="9911"/>
-            </w:tabs>
-            <w:rPr>
-              <w:rFonts w:eastAsiaTheme="minorEastAsia"/>
-              <w:noProof/>
-              <w:lang w:eastAsia="fr-CH"/>
-            </w:rPr>
-          </w:pPr>
-          <w:hyperlink w:anchor="_Toc532288550" w:history="1">
+          <w:hyperlink w:anchor="_Toc532724441" w:history="1">
             <w:r>
               <w:rPr>
                 <w:rStyle w:val="Lienhypertexte"/>
                 <w:noProof/>
               </w:rPr>
-              <w:t>Mise en œuvre :</w:t>
+              <w:t>Objectif</w:t>
             </w:r>
             <w:r>
               <w:rPr>
@@ -1131,7 +961,7 @@
                 <w:noProof/>
                 <w:webHidden/>
               </w:rPr>
-              <w:instrText xml:space="preserve"> PAGEREF _Toc532288550 \h </w:instrText>
+              <w:instrText xml:space="preserve"> PAGEREF _Toc532724441 \h </w:instrText>
             </w:r>
             <w:r>
               <w:rPr>
@@ -1174,12 +1004,82 @@
               <w:lang w:eastAsia="fr-CH"/>
             </w:rPr>
           </w:pPr>
-          <w:hyperlink w:anchor="_Toc532288551" w:history="1">
+          <w:hyperlink w:anchor="_Toc532724442" w:history="1">
             <w:r>
               <w:rPr>
                 <w:rStyle w:val="Lienhypertexte"/>
                 <w:noProof/>
               </w:rPr>
+              <w:t>Mise en œuvre :</w:t>
+            </w:r>
+            <w:r>
+              <w:rPr>
+                <w:noProof/>
+                <w:webHidden/>
+              </w:rPr>
+              <w:tab/>
+            </w:r>
+            <w:r>
+              <w:rPr>
+                <w:noProof/>
+                <w:webHidden/>
+              </w:rPr>
+              <w:fldChar w:fldCharType="begin"/>
+            </w:r>
+            <w:r>
+              <w:rPr>
+                <w:noProof/>
+                <w:webHidden/>
+              </w:rPr>
+              <w:instrText xml:space="preserve"> PAGEREF _Toc532724442 \h </w:instrText>
+            </w:r>
+            <w:r>
+              <w:rPr>
+                <w:noProof/>
+                <w:webHidden/>
+              </w:rPr>
+            </w:r>
+            <w:r>
+              <w:rPr>
+                <w:noProof/>
+                <w:webHidden/>
+              </w:rPr>
+              <w:fldChar w:fldCharType="separate"/>
+            </w:r>
+            <w:r>
+              <w:rPr>
+                <w:noProof/>
+                <w:webHidden/>
+              </w:rPr>
+              <w:t>2</w:t>
+            </w:r>
+            <w:r>
+              <w:rPr>
+                <w:noProof/>
+                <w:webHidden/>
+              </w:rPr>
+              <w:fldChar w:fldCharType="end"/>
+            </w:r>
+          </w:hyperlink>
+        </w:p>
+        <w:p>
+          <w:pPr>
+            <w:pStyle w:val="TM2"/>
+            <w:tabs>
+              <w:tab w:val="right" w:leader="dot" w:pos="9911"/>
+            </w:tabs>
+            <w:rPr>
+              <w:rFonts w:eastAsiaTheme="minorEastAsia"/>
+              <w:noProof/>
+              <w:lang w:eastAsia="fr-CH"/>
+            </w:rPr>
+          </w:pPr>
+          <w:hyperlink w:anchor="_Toc532724443" w:history="1">
+            <w:r>
+              <w:rPr>
+                <w:rStyle w:val="Lienhypertexte"/>
+                <w:noProof/>
+              </w:rPr>
               <w:t>Exemple d’utilisation :</w:t>
             </w:r>
             <w:r>
@@ -1201,7 +1101,7 @@
                 <w:noProof/>
                 <w:webHidden/>
               </w:rPr>
-              <w:instrText xml:space="preserve"> PAGEREF _Toc532288551 \h </w:instrText>
+              <w:instrText xml:space="preserve"> PAGEREF _Toc532724443 \h </w:instrText>
             </w:r>
             <w:r>
               <w:rPr>
@@ -1244,7 +1144,7 @@
               <w:lang w:eastAsia="fr-CH"/>
             </w:rPr>
           </w:pPr>
-          <w:hyperlink w:anchor="_Toc532288552" w:history="1">
+          <w:hyperlink w:anchor="_Toc532724444" w:history="1">
             <w:r>
               <w:rPr>
                 <w:rStyle w:val="Lienhypertexte"/>
@@ -1271,7 +1171,7 @@
                 <w:noProof/>
                 <w:webHidden/>
               </w:rPr>
-              <w:instrText xml:space="preserve"> PAGEREF _Toc532288552 \h </w:instrText>
+              <w:instrText xml:space="preserve"> PAGEREF _Toc532724444 \h </w:instrText>
             </w:r>
             <w:r>
               <w:rPr>
@@ -1314,7 +1214,7 @@
               <w:lang w:eastAsia="fr-CH"/>
             </w:rPr>
           </w:pPr>
-          <w:hyperlink w:anchor="_Toc532288553" w:history="1">
+          <w:hyperlink w:anchor="_Toc532724445" w:history="1">
             <w:r>
               <w:rPr>
                 <w:rStyle w:val="Lienhypertexte"/>
@@ -1341,7 +1241,7 @@
                 <w:noProof/>
                 <w:webHidden/>
               </w:rPr>
-              <w:instrText xml:space="preserve"> PAGEREF _Toc532288553 \h </w:instrText>
+              <w:instrText xml:space="preserve"> PAGEREF _Toc532724445 \h </w:instrText>
             </w:r>
             <w:r>
               <w:rPr>
@@ -1384,7 +1284,7 @@
               <w:lang w:eastAsia="fr-CH"/>
             </w:rPr>
           </w:pPr>
-          <w:hyperlink w:anchor="_Toc532288554" w:history="1">
+          <w:hyperlink w:anchor="_Toc532724446" w:history="1">
             <w:r>
               <w:rPr>
                 <w:rStyle w:val="Lienhypertexte"/>
@@ -1411,7 +1311,7 @@
                 <w:noProof/>
                 <w:webHidden/>
               </w:rPr>
-              <w:instrText xml:space="preserve"> PAGEREF _Toc532288554 \h </w:instrText>
+              <w:instrText xml:space="preserve"> PAGEREF _Toc532724446 \h </w:instrText>
             </w:r>
             <w:r>
               <w:rPr>
@@ -1454,7 +1354,7 @@
               <w:lang w:eastAsia="fr-CH"/>
             </w:rPr>
           </w:pPr>
-          <w:hyperlink w:anchor="_Toc532288555" w:history="1">
+          <w:hyperlink w:anchor="_Toc532724447" w:history="1">
             <w:r>
               <w:rPr>
                 <w:rStyle w:val="Lienhypertexte"/>
@@ -1481,7 +1381,7 @@
                 <w:noProof/>
                 <w:webHidden/>
               </w:rPr>
-              <w:instrText xml:space="preserve"> PAGEREF _Toc532288555 \h </w:instrText>
+              <w:instrText xml:space="preserve"> PAGEREF _Toc532724447 \h </w:instrText>
             </w:r>
             <w:r>
               <w:rPr>
@@ -1524,7 +1424,7 @@
               <w:lang w:eastAsia="fr-CH"/>
             </w:rPr>
           </w:pPr>
-          <w:hyperlink w:anchor="_Toc532288556" w:history="1">
+          <w:hyperlink w:anchor="_Toc532724448" w:history="1">
             <w:r>
               <w:rPr>
                 <w:rStyle w:val="Lienhypertexte"/>
@@ -1551,7 +1451,7 @@
                 <w:noProof/>
                 <w:webHidden/>
               </w:rPr>
-              <w:instrText xml:space="preserve"> PAGEREF _Toc532288556 \h </w:instrText>
+              <w:instrText xml:space="preserve"> PAGEREF _Toc532724448 \h </w:instrText>
             </w:r>
             <w:r>
               <w:rPr>
@@ -1594,7 +1494,7 @@
               <w:lang w:eastAsia="fr-CH"/>
             </w:rPr>
           </w:pPr>
-          <w:hyperlink w:anchor="_Toc532288557" w:history="1">
+          <w:hyperlink w:anchor="_Toc532724449" w:history="1">
             <w:r>
               <w:rPr>
                 <w:rStyle w:val="Lienhypertexte"/>
@@ -1621,7 +1521,7 @@
                 <w:noProof/>
                 <w:webHidden/>
               </w:rPr>
-              <w:instrText xml:space="preserve"> PAGEREF _Toc532288557 \h </w:instrText>
+              <w:instrText xml:space="preserve"> PAGEREF _Toc532724449 \h </w:instrText>
             </w:r>
             <w:r>
               <w:rPr>
@@ -1664,7 +1564,7 @@
               <w:lang w:eastAsia="fr-CH"/>
             </w:rPr>
           </w:pPr>
-          <w:hyperlink w:anchor="_Toc532288558" w:history="1">
+          <w:hyperlink w:anchor="_Toc532724450" w:history="1">
             <w:r>
               <w:rPr>
                 <w:rStyle w:val="Lienhypertexte"/>
@@ -1691,7 +1591,7 @@
                 <w:noProof/>
                 <w:webHidden/>
               </w:rPr>
-              <w:instrText xml:space="preserve"> PAGEREF _Toc532288558 \h </w:instrText>
+              <w:instrText xml:space="preserve"> PAGEREF _Toc532724450 \h </w:instrText>
             </w:r>
             <w:r>
               <w:rPr>
@@ -1734,7 +1634,7 @@
               <w:lang w:eastAsia="fr-CH"/>
             </w:rPr>
           </w:pPr>
-          <w:hyperlink w:anchor="_Toc532288559" w:history="1">
+          <w:hyperlink w:anchor="_Toc532724451" w:history="1">
             <w:r>
               <w:rPr>
                 <w:rStyle w:val="Lienhypertexte"/>
@@ -1761,7 +1661,7 @@
                 <w:noProof/>
                 <w:webHidden/>
               </w:rPr>
-              <w:instrText xml:space="preserve"> PAGEREF _Toc532288559 \h </w:instrText>
+              <w:instrText xml:space="preserve"> PAGEREF _Toc532724451 \h </w:instrText>
             </w:r>
             <w:r>
               <w:rPr>
@@ -1782,6 +1682,356 @@
                 <w:webHidden/>
               </w:rPr>
               <w:t>8</w:t>
+            </w:r>
+            <w:r>
+              <w:rPr>
+                <w:noProof/>
+                <w:webHidden/>
+              </w:rPr>
+              <w:fldChar w:fldCharType="end"/>
+            </w:r>
+          </w:hyperlink>
+        </w:p>
+        <w:p>
+          <w:pPr>
+            <w:pStyle w:val="TM1"/>
+            <w:tabs>
+              <w:tab w:val="right" w:leader="dot" w:pos="9911"/>
+            </w:tabs>
+            <w:rPr>
+              <w:rFonts w:eastAsiaTheme="minorEastAsia"/>
+              <w:noProof/>
+              <w:lang w:eastAsia="fr-CH"/>
+            </w:rPr>
+          </w:pPr>
+          <w:hyperlink w:anchor="_Toc532724452" w:history="1">
+            <w:r>
+              <w:rPr>
+                <w:rStyle w:val="Lienhypertexte"/>
+                <w:noProof/>
+              </w:rPr>
+              <w:t>Diagramme des classes</w:t>
+            </w:r>
+            <w:r>
+              <w:rPr>
+                <w:noProof/>
+                <w:webHidden/>
+              </w:rPr>
+              <w:tab/>
+            </w:r>
+            <w:r>
+              <w:rPr>
+                <w:noProof/>
+                <w:webHidden/>
+              </w:rPr>
+              <w:fldChar w:fldCharType="begin"/>
+            </w:r>
+            <w:r>
+              <w:rPr>
+                <w:noProof/>
+                <w:webHidden/>
+              </w:rPr>
+              <w:instrText xml:space="preserve"> PAGEREF _Toc532724452 \h </w:instrText>
+            </w:r>
+            <w:r>
+              <w:rPr>
+                <w:noProof/>
+                <w:webHidden/>
+              </w:rPr>
+            </w:r>
+            <w:r>
+              <w:rPr>
+                <w:noProof/>
+                <w:webHidden/>
+              </w:rPr>
+              <w:fldChar w:fldCharType="separate"/>
+            </w:r>
+            <w:r>
+              <w:rPr>
+                <w:noProof/>
+                <w:webHidden/>
+              </w:rPr>
+              <w:t>9</w:t>
+            </w:r>
+            <w:r>
+              <w:rPr>
+                <w:noProof/>
+                <w:webHidden/>
+              </w:rPr>
+              <w:fldChar w:fldCharType="end"/>
+            </w:r>
+          </w:hyperlink>
+        </w:p>
+        <w:p>
+          <w:pPr>
+            <w:pStyle w:val="TM1"/>
+            <w:tabs>
+              <w:tab w:val="right" w:leader="dot" w:pos="9911"/>
+            </w:tabs>
+            <w:rPr>
+              <w:rFonts w:eastAsiaTheme="minorEastAsia"/>
+              <w:noProof/>
+              <w:lang w:eastAsia="fr-CH"/>
+            </w:rPr>
+          </w:pPr>
+          <w:hyperlink w:anchor="_Toc532724453" w:history="1">
+            <w:r>
+              <w:rPr>
+                <w:rStyle w:val="Lienhypertexte"/>
+                <w:noProof/>
+              </w:rPr>
+              <w:t>Description</w:t>
+            </w:r>
+            <w:r>
+              <w:rPr>
+                <w:noProof/>
+                <w:webHidden/>
+              </w:rPr>
+              <w:tab/>
+            </w:r>
+            <w:r>
+              <w:rPr>
+                <w:noProof/>
+                <w:webHidden/>
+              </w:rPr>
+              <w:fldChar w:fldCharType="begin"/>
+            </w:r>
+            <w:r>
+              <w:rPr>
+                <w:noProof/>
+                <w:webHidden/>
+              </w:rPr>
+              <w:instrText xml:space="preserve"> PAGEREF _Toc532724453 \h </w:instrText>
+            </w:r>
+            <w:r>
+              <w:rPr>
+                <w:noProof/>
+                <w:webHidden/>
+              </w:rPr>
+            </w:r>
+            <w:r>
+              <w:rPr>
+                <w:noProof/>
+                <w:webHidden/>
+              </w:rPr>
+              <w:fldChar w:fldCharType="separate"/>
+            </w:r>
+            <w:r>
+              <w:rPr>
+                <w:noProof/>
+                <w:webHidden/>
+              </w:rPr>
+              <w:t>10</w:t>
+            </w:r>
+            <w:r>
+              <w:rPr>
+                <w:noProof/>
+                <w:webHidden/>
+              </w:rPr>
+              <w:fldChar w:fldCharType="end"/>
+            </w:r>
+          </w:hyperlink>
+        </w:p>
+        <w:p>
+          <w:pPr>
+            <w:pStyle w:val="TM2"/>
+            <w:tabs>
+              <w:tab w:val="right" w:leader="dot" w:pos="9911"/>
+            </w:tabs>
+            <w:rPr>
+              <w:rFonts w:eastAsiaTheme="minorEastAsia"/>
+              <w:noProof/>
+              <w:lang w:eastAsia="fr-CH"/>
+            </w:rPr>
+          </w:pPr>
+          <w:hyperlink w:anchor="_Toc532724454" w:history="1">
+            <w:r>
+              <w:rPr>
+                <w:rStyle w:val="Lienhypertexte"/>
+                <w:noProof/>
+              </w:rPr>
+              <w:t>Calculator</w:t>
+            </w:r>
+            <w:r>
+              <w:rPr>
+                <w:noProof/>
+                <w:webHidden/>
+              </w:rPr>
+              <w:tab/>
+            </w:r>
+            <w:r>
+              <w:rPr>
+                <w:noProof/>
+                <w:webHidden/>
+              </w:rPr>
+              <w:fldChar w:fldCharType="begin"/>
+            </w:r>
+            <w:r>
+              <w:rPr>
+                <w:noProof/>
+                <w:webHidden/>
+              </w:rPr>
+              <w:instrText xml:space="preserve"> PAGEREF _Toc532724454 \h </w:instrText>
+            </w:r>
+            <w:r>
+              <w:rPr>
+                <w:noProof/>
+                <w:webHidden/>
+              </w:rPr>
+            </w:r>
+            <w:r>
+              <w:rPr>
+                <w:noProof/>
+                <w:webHidden/>
+              </w:rPr>
+              <w:fldChar w:fldCharType="separate"/>
+            </w:r>
+            <w:r>
+              <w:rPr>
+                <w:noProof/>
+                <w:webHidden/>
+              </w:rPr>
+              <w:t>10</w:t>
+            </w:r>
+            <w:r>
+              <w:rPr>
+                <w:noProof/>
+                <w:webHidden/>
+              </w:rPr>
+              <w:fldChar w:fldCharType="end"/>
+            </w:r>
+          </w:hyperlink>
+        </w:p>
+        <w:p>
+          <w:pPr>
+            <w:pStyle w:val="TM1"/>
+            <w:tabs>
+              <w:tab w:val="right" w:leader="dot" w:pos="9911"/>
+            </w:tabs>
+            <w:rPr>
+              <w:rFonts w:eastAsiaTheme="minorEastAsia"/>
+              <w:noProof/>
+              <w:lang w:eastAsia="fr-CH"/>
+            </w:rPr>
+          </w:pPr>
+          <w:hyperlink w:anchor="_Toc532724455" w:history="1">
+            <w:r>
+              <w:rPr>
+                <w:rStyle w:val="Lienhypertexte"/>
+                <w:noProof/>
+              </w:rPr>
+              <w:t>Test de fonctionnement :</w:t>
+            </w:r>
+            <w:r>
+              <w:rPr>
+                <w:noProof/>
+                <w:webHidden/>
+              </w:rPr>
+              <w:tab/>
+            </w:r>
+            <w:r>
+              <w:rPr>
+                <w:noProof/>
+                <w:webHidden/>
+              </w:rPr>
+              <w:fldChar w:fldCharType="begin"/>
+            </w:r>
+            <w:r>
+              <w:rPr>
+                <w:noProof/>
+                <w:webHidden/>
+              </w:rPr>
+              <w:instrText xml:space="preserve"> PAGEREF _Toc532724455 \h </w:instrText>
+            </w:r>
+            <w:r>
+              <w:rPr>
+                <w:noProof/>
+                <w:webHidden/>
+              </w:rPr>
+            </w:r>
+            <w:r>
+              <w:rPr>
+                <w:noProof/>
+                <w:webHidden/>
+              </w:rPr>
+              <w:fldChar w:fldCharType="separate"/>
+            </w:r>
+            <w:r>
+              <w:rPr>
+                <w:noProof/>
+                <w:webHidden/>
+              </w:rPr>
+              <w:t>10</w:t>
+            </w:r>
+            <w:r>
+              <w:rPr>
+                <w:noProof/>
+                <w:webHidden/>
+              </w:rPr>
+              <w:fldChar w:fldCharType="end"/>
+            </w:r>
+          </w:hyperlink>
+        </w:p>
+        <w:p>
+          <w:pPr>
+            <w:pStyle w:val="TM2"/>
+            <w:tabs>
+              <w:tab w:val="right" w:leader="dot" w:pos="9911"/>
+            </w:tabs>
+            <w:rPr>
+              <w:rFonts w:eastAsiaTheme="minorEastAsia"/>
+              <w:noProof/>
+              <w:lang w:eastAsia="fr-CH"/>
+            </w:rPr>
+          </w:pPr>
+          <w:hyperlink w:anchor="_Toc532724456" w:history="1">
+            <w:r>
+              <w:rPr>
+                <w:rStyle w:val="Lienhypertexte"/>
+                <w:noProof/>
+              </w:rPr>
+              <w:t>Test complémentaire</w:t>
+            </w:r>
+            <w:r>
+              <w:rPr>
+                <w:noProof/>
+                <w:webHidden/>
+              </w:rPr>
+              <w:tab/>
+            </w:r>
+            <w:r>
+              <w:rPr>
+                <w:noProof/>
+                <w:webHidden/>
+              </w:rPr>
+              <w:fldChar w:fldCharType="begin"/>
+            </w:r>
+            <w:r>
+              <w:rPr>
+                <w:noProof/>
+                <w:webHidden/>
+              </w:rPr>
+              <w:instrText xml:space="preserve"> PAGEREF _Toc532724456 \h </w:instrText>
+            </w:r>
+            <w:r>
+              <w:rPr>
+                <w:noProof/>
+                <w:webHidden/>
+              </w:rPr>
+            </w:r>
+            <w:r>
+              <w:rPr>
+                <w:noProof/>
+                <w:webHidden/>
+              </w:rPr>
+              <w:fldChar w:fldCharType="separate"/>
+            </w:r>
+            <w:r>
+              <w:rPr>
+                <w:noProof/>
+                <w:webHidden/>
+              </w:rPr>
+              <w:t>11</w:t>
             </w:r>
             <w:r>
               <w:rPr>
@@ -1826,21 +2076,19 @@
       <w:r>
         <w:t xml:space="preserve"> </w:t>
       </w:r>
-      <w:proofErr w:type="spellStart"/>
       <w:r>
         <w:t>Calculator</w:t>
       </w:r>
-      <w:proofErr w:type="spellEnd"/>
     </w:p>
     <w:p>
       <w:pPr>
         <w:pStyle w:val="Titre1"/>
       </w:pPr>
-      <w:bookmarkStart w:id="1" w:name="_Toc532288549"/>
+      <w:bookmarkStart w:id="0" w:name="_Toc532724441"/>
       <w:r>
         <w:t>Objectif</w:t>
       </w:r>
-      <w:bookmarkEnd w:id="1"/>
+      <w:bookmarkEnd w:id="0"/>
     </w:p>
     <w:p>
       <w:pPr>
@@ -1875,52 +2123,28 @@
         <w:t>.</w:t>
       </w:r>
       <w:r>
-        <w:t xml:space="preserve"> Il faudra le complété en spécifiant ce que nous allons utiliser pour State et </w:t>
-      </w:r>
-      <w:proofErr w:type="spellStart"/>
-      <w:r>
-        <w:t>Operator</w:t>
-      </w:r>
-      <w:proofErr w:type="spellEnd"/>
-      <w:r>
-        <w:t>.</w:t>
-      </w:r>
-    </w:p>
-    <w:p>
-      <w:r>
-        <w:t xml:space="preserve">Il nous faudra compléter JCalculator.java ainsi que créer les classes State, stockant l’état de la machine non graphique de manière à pouvoir le réutilisé pour le mode console, et </w:t>
-      </w:r>
-      <w:proofErr w:type="spellStart"/>
-      <w:r>
-        <w:t>Operator</w:t>
-      </w:r>
-      <w:proofErr w:type="spellEnd"/>
-      <w:r>
-        <w:t xml:space="preserve"> permettant de réaliser les opérations de la calculatrice.</w:t>
-      </w:r>
-    </w:p>
-    <w:p>
-      <w:r>
-        <w:t xml:space="preserve">Il faudra aussi rendre possible l’utilisation de State et </w:t>
-      </w:r>
-      <w:proofErr w:type="spellStart"/>
-      <w:r>
-        <w:t>Operator</w:t>
-      </w:r>
-      <w:proofErr w:type="spellEnd"/>
-      <w:r>
-        <w:t xml:space="preserve"> pour le mode console.</w:t>
+        <w:t xml:space="preserve"> Il faudra le complété en spécifiant ce que nous allons utiliser pour State et Operator.</w:t>
+      </w:r>
+    </w:p>
+    <w:p>
+      <w:r>
+        <w:t>Il nous faudra compléter JCalculator.java ainsi que créer les classes State, stockant l’état de la machine non graphique de manière à pouvoir le réutilisé pour le mode console, et Operator permettant de réaliser les opérations de la calculatrice.</w:t>
+      </w:r>
+    </w:p>
+    <w:p>
+      <w:r>
+        <w:t>Il faudra aussi rendre possible l’utilisation de State et Operator pour le mode console.</w:t>
       </w:r>
     </w:p>
     <w:p>
       <w:pPr>
         <w:pStyle w:val="Titre2"/>
       </w:pPr>
-      <w:bookmarkStart w:id="2" w:name="_Toc532288550"/>
+      <w:bookmarkStart w:id="1" w:name="_Toc532724442"/>
       <w:r>
         <w:t>Mise en œuvre :</w:t>
       </w:r>
-      <w:bookmarkEnd w:id="2"/>
+      <w:bookmarkEnd w:id="1"/>
     </w:p>
     <w:p>
       <w:pPr>
@@ -1931,44 +2155,7 @@
         </w:numPr>
       </w:pPr>
       <w:r>
-        <w:t xml:space="preserve">Définir une hiérarchie de classes avec pour racine une classe </w:t>
-      </w:r>
-      <w:proofErr w:type="spellStart"/>
-      <w:r>
-        <w:t>Operator</w:t>
-      </w:r>
-      <w:proofErr w:type="spellEnd"/>
-      <w:r>
-        <w:t xml:space="preserve"> en factorisant au maximum le code. Cette classe devra posséder une méthode public </w:t>
-      </w:r>
-      <w:proofErr w:type="spellStart"/>
-      <w:r>
-        <w:t>void</w:t>
-      </w:r>
-      <w:proofErr w:type="spellEnd"/>
-      <w:r>
-        <w:t xml:space="preserve"> </w:t>
-      </w:r>
-      <w:proofErr w:type="spellStart"/>
-      <w:proofErr w:type="gramStart"/>
-      <w:r>
-        <w:t>execute</w:t>
-      </w:r>
-      <w:proofErr w:type="spellEnd"/>
-      <w:r>
-        <w:t>(</w:t>
-      </w:r>
-      <w:proofErr w:type="gramEnd"/>
-      <w:r>
-        <w:t xml:space="preserve">), qui est automatiquement invoquée par l’interface à l’appui d’un bouton (initialisation effectuée dans la méthode </w:t>
-      </w:r>
-      <w:proofErr w:type="spellStart"/>
-      <w:r>
-        <w:t>JCalculator.addOperatorButton</w:t>
-      </w:r>
-      <w:proofErr w:type="spellEnd"/>
-      <w:r>
-        <w:t>).</w:t>
+        <w:t>Définir une hiérarchie de classes avec pour racine une classe Operator en factorisant au maximum le code. Cette classe devra posséder une méthode public void execute(), qui est automatiquement invoquée par l’interface à l’appui d’un bouton (initialisation effectuée dans la méthode JCalculator.addOperatorButton).</w:t>
       </w:r>
     </w:p>
     <w:p>
@@ -1980,15 +2167,7 @@
         </w:numPr>
       </w:pPr>
       <w:r>
-        <w:t xml:space="preserve">Représenter l’état interne (non graphique) de la calculatrice (valeur courante, pile, erreur, </w:t>
-      </w:r>
-      <w:proofErr w:type="spellStart"/>
-      <w:r>
-        <w:t>etc</w:t>
-      </w:r>
-      <w:proofErr w:type="spellEnd"/>
-      <w:r>
-        <w:t>).</w:t>
+        <w:t>Représenter l’état interne (non graphique) de la calculatrice (valeur courante, pile, erreur, etc).</w:t>
       </w:r>
     </w:p>
     <w:p>
@@ -2000,31 +2179,7 @@
         </w:numPr>
       </w:pPr>
       <w:r>
-        <w:t xml:space="preserve">Remplacer les valeurs </w:t>
-      </w:r>
-      <w:proofErr w:type="spellStart"/>
-      <w:r>
-        <w:t>null</w:t>
-      </w:r>
-      <w:proofErr w:type="spellEnd"/>
-      <w:r>
-        <w:t xml:space="preserve"> des appels à </w:t>
-      </w:r>
-      <w:proofErr w:type="spellStart"/>
-      <w:r>
-        <w:t>addOperateurButton</w:t>
-      </w:r>
-      <w:proofErr w:type="spellEnd"/>
-      <w:r>
-        <w:t xml:space="preserve"> par des instances ad hoc de la classe </w:t>
-      </w:r>
-      <w:proofErr w:type="spellStart"/>
-      <w:r>
-        <w:t>Operator</w:t>
-      </w:r>
-      <w:proofErr w:type="spellEnd"/>
-      <w:r>
-        <w:t>.</w:t>
+        <w:t>Remplacer les valeurs null des appels à addOperateurButton par des instances ad hoc de la classe Operator.</w:t>
       </w:r>
     </w:p>
     <w:p>
@@ -2036,39 +2191,18 @@
         </w:numPr>
       </w:pPr>
       <w:r>
-        <w:t xml:space="preserve">Définir la méthode </w:t>
-      </w:r>
-      <w:proofErr w:type="spellStart"/>
-      <w:proofErr w:type="gramStart"/>
-      <w:r>
-        <w:t>JCalculator.update</w:t>
-      </w:r>
-      <w:proofErr w:type="spellEnd"/>
-      <w:r>
-        <w:t>(</w:t>
-      </w:r>
-      <w:proofErr w:type="gramEnd"/>
-      <w:r>
-        <w:t xml:space="preserve">), invoquée après chaque opération, depuis </w:t>
-      </w:r>
-      <w:proofErr w:type="spellStart"/>
-      <w:r>
-        <w:t>addOperateurButton</w:t>
-      </w:r>
-      <w:proofErr w:type="spellEnd"/>
-      <w:r>
-        <w:t xml:space="preserve"> (qui ne devra pas être modifiée) pour réactualiser l’interface (valeur courante, état de la pile). Le rapport comprendra un diagramme des classes complet ainsi qu’une description des choix de</w:t>
+        <w:t>Définir la méthode JCalculator.update(), invoquée après chaque opération, depuis addOperateurButton (qui ne devra pas être modifiée) pour réactualiser l’interface (valeur courante, état de la pile). Le rapport comprendra un diagramme des classes complet ainsi qu’une description des choix de</w:t>
       </w:r>
     </w:p>
     <w:p>
       <w:pPr>
         <w:pStyle w:val="Titre2"/>
       </w:pPr>
-      <w:bookmarkStart w:id="3" w:name="_Toc532288551"/>
+      <w:bookmarkStart w:id="2" w:name="_Toc532724443"/>
       <w:r>
         <w:t>Exemple d’utilisation :</w:t>
       </w:r>
-      <w:bookmarkEnd w:id="3"/>
+      <w:bookmarkEnd w:id="2"/>
     </w:p>
     <w:p>
       <w:r>
@@ -2090,26 +2224,10 @@
         </w:numPr>
       </w:pPr>
       <w:r>
-        <w:t xml:space="preserve">Appui des touches </w:t>
-      </w:r>
-      <w:proofErr w:type="gramStart"/>
-      <w:r>
-        <w:t xml:space="preserve">3, </w:t>
-      </w:r>
-      <w:r>
-        <w:t>.</w:t>
-      </w:r>
-      <w:proofErr w:type="gramEnd"/>
-      <w:r>
-        <w:t xml:space="preserve"> et 5, et </w:t>
-      </w:r>
-      <w:proofErr w:type="spellStart"/>
-      <w:r>
-        <w:t>Ent</w:t>
-      </w:r>
-      <w:proofErr w:type="spellEnd"/>
-      <w:r>
-        <w:t>. La valeur 3.5 est placée sur la pile.</w:t>
+        <w:t xml:space="preserve">Appui des touches 3, </w:t>
+      </w:r>
+      <w:r>
+        <w:t>. et 5, et Ent. La valeur 3.5 est placée sur la pile.</w:t>
       </w:r>
     </w:p>
     <w:p>
@@ -2145,15 +2263,7 @@
         </w:numPr>
       </w:pPr>
       <w:r>
-        <w:t>Appui des touches 2 (la valeur précédemment calculée, 7.5, est placée sur la pile</w:t>
-      </w:r>
-      <w:proofErr w:type="gramStart"/>
-      <w:r>
-        <w:t>), .</w:t>
-      </w:r>
-      <w:proofErr w:type="gramEnd"/>
-      <w:r>
-        <w:t xml:space="preserve"> et 5.</w:t>
+        <w:t>Appui des touches 2 (la valeur précédemment calculée, 7.5, est placée sur la pile), . et 5.</w:t>
       </w:r>
     </w:p>
     <w:p>
@@ -2222,12 +2332,12 @@
       <w:pPr>
         <w:pStyle w:val="Titre1"/>
       </w:pPr>
-      <w:bookmarkStart w:id="4" w:name="_Toc532288552"/>
+      <w:bookmarkStart w:id="3" w:name="_Toc532724444"/>
       <w:r>
         <w:lastRenderedPageBreak/>
         <w:t>Diagramme des classes</w:t>
       </w:r>
-      <w:bookmarkEnd w:id="4"/>
+      <w:bookmarkEnd w:id="3"/>
       <w:r>
         <w:t> </w:t>
       </w:r>
@@ -2378,13 +2488,8 @@
     <w:p/>
     <w:p>
       <w:r>
-        <w:t xml:space="preserve">Figure 1.2 : UML de toutes les sous-classes de la classe </w:t>
-      </w:r>
-      <w:proofErr w:type="spellStart"/>
-      <w:r>
-        <w:t>Operator</w:t>
-      </w:r>
-      <w:proofErr w:type="spellEnd"/>
+        <w:t>Figure 1.2 : UML de toutes les sous-classes de la classe Operator</w:t>
+      </w:r>
     </w:p>
     <w:p/>
     <w:p>
@@ -2402,75 +2507,41 @@
       <w:pPr>
         <w:pStyle w:val="Titre1"/>
       </w:pPr>
-      <w:bookmarkStart w:id="5" w:name="_Toc532288553"/>
+      <w:bookmarkStart w:id="4" w:name="_Toc532724445"/>
       <w:r>
         <w:lastRenderedPageBreak/>
         <w:t>Description</w:t>
       </w:r>
+      <w:bookmarkEnd w:id="4"/>
+    </w:p>
+    <w:p>
+      <w:r>
+        <w:t>Comme indiqué par le professeur les classes JCalculator, JButton et Stack ne vont pas être détaillé autant que les classes State et Operator.</w:t>
+      </w:r>
+    </w:p>
+    <w:p>
+      <w:r>
+        <w:t>Sur la première image</w:t>
+      </w:r>
+      <w:r>
+        <w:t xml:space="preserve"> (Figure 1.1) se trouve l’UML complété selon celui qui nous a été fournie. Sur la seconde image (Figure 1.2) se </w:t>
+      </w:r>
+      <w:r>
+        <w:t>trouve toutes les sous classes qui serviront aux différentes opérations pour la calculatrice.</w:t>
+      </w:r>
+    </w:p>
+    <w:p>
+      <w:pPr>
+        <w:pStyle w:val="Titre2"/>
+      </w:pPr>
+      <w:bookmarkStart w:id="5" w:name="_Toc532724446"/>
+      <w:r>
+        <w:t>JCalculator</w:t>
+      </w:r>
+      <w:r>
+        <w:t> :</w:t>
+      </w:r>
       <w:bookmarkEnd w:id="5"/>
-    </w:p>
-    <w:p>
-      <w:r>
-        <w:t xml:space="preserve">Comme indiqué par le professeur les classes </w:t>
-      </w:r>
-      <w:proofErr w:type="spellStart"/>
-      <w:r>
-        <w:t>JCalculator</w:t>
-      </w:r>
-      <w:proofErr w:type="spellEnd"/>
-      <w:r>
-        <w:t xml:space="preserve">, </w:t>
-      </w:r>
-      <w:proofErr w:type="spellStart"/>
-      <w:r>
-        <w:t>JButton</w:t>
-      </w:r>
-      <w:proofErr w:type="spellEnd"/>
-      <w:r>
-        <w:t xml:space="preserve"> et </w:t>
-      </w:r>
-      <w:proofErr w:type="spellStart"/>
-      <w:r>
-        <w:t>Stack</w:t>
-      </w:r>
-      <w:proofErr w:type="spellEnd"/>
-      <w:r>
-        <w:t xml:space="preserve"> ne vont pas être détaillé autant que les classes State et </w:t>
-      </w:r>
-      <w:proofErr w:type="spellStart"/>
-      <w:r>
-        <w:t>Operator</w:t>
-      </w:r>
-      <w:proofErr w:type="spellEnd"/>
-      <w:r>
-        <w:t>.</w:t>
-      </w:r>
-    </w:p>
-    <w:p>
-      <w:r>
-        <w:t>Sur la première image</w:t>
-      </w:r>
-      <w:r>
-        <w:t xml:space="preserve"> (Figure 1.1) se trouve l’UML complété selon celui qui nous a été fournie. Sur la seconde image (Figure 1.2) se </w:t>
-      </w:r>
-      <w:r>
-        <w:t>trouve toutes les sous classes qui serviront aux différentes opérations pour la calculatrice.</w:t>
-      </w:r>
-    </w:p>
-    <w:p>
-      <w:pPr>
-        <w:pStyle w:val="Titre2"/>
-      </w:pPr>
-      <w:bookmarkStart w:id="6" w:name="_Toc532288554"/>
-      <w:proofErr w:type="spellStart"/>
-      <w:r>
-        <w:t>JCalculator</w:t>
-      </w:r>
-      <w:proofErr w:type="spellEnd"/>
-      <w:r>
-        <w:t> :</w:t>
-      </w:r>
-      <w:bookmarkEnd w:id="6"/>
       <w:r>
         <w:t xml:space="preserve"> </w:t>
       </w:r>
@@ -2488,19 +2559,9 @@
           <w:numId w:val="12"/>
         </w:numPr>
       </w:pPr>
-      <w:proofErr w:type="spellStart"/>
-      <w:r>
-        <w:t>JTextField</w:t>
-      </w:r>
-      <w:proofErr w:type="spellEnd"/>
-      <w:r>
-        <w:t xml:space="preserve"> </w:t>
-      </w:r>
-      <w:proofErr w:type="spellStart"/>
-      <w:r>
-        <w:t>jNumber</w:t>
-      </w:r>
-      <w:proofErr w:type="spellEnd"/>
+      <w:r>
+        <w:t>JTextField jNumber</w:t>
+      </w:r>
       <w:r>
         <w:t> : Qui est l’affichage sur la ligne d’entrée.</w:t>
       </w:r>
@@ -2513,19 +2574,9 @@
           <w:numId w:val="12"/>
         </w:numPr>
       </w:pPr>
-      <w:proofErr w:type="spellStart"/>
-      <w:r>
-        <w:t>JList</w:t>
-      </w:r>
-      <w:proofErr w:type="spellEnd"/>
-      <w:r>
-        <w:t xml:space="preserve"> </w:t>
-      </w:r>
-      <w:proofErr w:type="spellStart"/>
-      <w:r>
-        <w:t>jStack</w:t>
-      </w:r>
-      <w:proofErr w:type="spellEnd"/>
+      <w:r>
+        <w:t>JList jStack</w:t>
+      </w:r>
       <w:r>
         <w:t xml:space="preserve"> : Qui affiche </w:t>
       </w:r>
@@ -2533,15 +2584,7 @@
         <w:t>les éléments</w:t>
       </w:r>
       <w:r>
-        <w:t xml:space="preserve"> dans la </w:t>
-      </w:r>
-      <w:proofErr w:type="spellStart"/>
-      <w:r>
-        <w:t>stack</w:t>
-      </w:r>
-      <w:proofErr w:type="spellEnd"/>
-      <w:r>
-        <w:t>.</w:t>
+        <w:t xml:space="preserve"> dans la stack.</w:t>
       </w:r>
     </w:p>
     <w:p>
@@ -2553,26 +2596,13 @@
         </w:numPr>
       </w:pPr>
       <w:r>
-        <w:t xml:space="preserve">State </w:t>
-      </w:r>
-      <w:proofErr w:type="spellStart"/>
-      <w:r>
-        <w:t>state</w:t>
-      </w:r>
-      <w:proofErr w:type="spellEnd"/>
+        <w:t>State state</w:t>
+      </w:r>
       <w:r>
         <w:t> : Permet de garder en mémoire ce qu’il y a à afficher.</w:t>
       </w:r>
       <w:r>
-        <w:t xml:space="preserve"> Les attribues de </w:t>
-      </w:r>
-      <w:proofErr w:type="spellStart"/>
-      <w:r>
-        <w:t>JCalculator</w:t>
-      </w:r>
-      <w:proofErr w:type="spellEnd"/>
-      <w:r>
-        <w:t xml:space="preserve"> utiliseront les valeurs contenue dans state pour l’affichage.</w:t>
+        <w:t xml:space="preserve"> Les attribues de JCalculator utiliseront les valeurs contenue dans state pour l’affichage.</w:t>
       </w:r>
     </w:p>
     <w:p>
@@ -2594,90 +2624,8 @@
       <w:r>
         <w:t xml:space="preserve">: </w:t>
       </w:r>
-      <w:proofErr w:type="spellStart"/>
-      <w:r>
-        <w:t>private</w:t>
-      </w:r>
-      <w:proofErr w:type="spellEnd"/>
-      <w:r>
-        <w:t xml:space="preserve"> </w:t>
-      </w:r>
-      <w:proofErr w:type="spellStart"/>
-      <w:r>
-        <w:t>void</w:t>
-      </w:r>
-      <w:proofErr w:type="spellEnd"/>
-      <w:r>
-        <w:t xml:space="preserve"> </w:t>
-      </w:r>
-      <w:proofErr w:type="spellStart"/>
-      <w:proofErr w:type="gramStart"/>
-      <w:r>
-        <w:t>addOperatorButton</w:t>
-      </w:r>
-      <w:proofErr w:type="spellEnd"/>
-      <w:r>
-        <w:t>(</w:t>
-      </w:r>
-      <w:proofErr w:type="gramEnd"/>
-      <w:r>
-        <w:t xml:space="preserve">String </w:t>
-      </w:r>
-      <w:proofErr w:type="spellStart"/>
-      <w:r>
-        <w:t>name</w:t>
-      </w:r>
-      <w:proofErr w:type="spellEnd"/>
-      <w:r>
-        <w:t xml:space="preserve">, </w:t>
-      </w:r>
-      <w:proofErr w:type="spellStart"/>
-      <w:r>
-        <w:t>int</w:t>
-      </w:r>
-      <w:proofErr w:type="spellEnd"/>
-      <w:r>
-        <w:t xml:space="preserve"> x, </w:t>
-      </w:r>
-      <w:proofErr w:type="spellStart"/>
-      <w:r>
-        <w:t>int</w:t>
-      </w:r>
-      <w:proofErr w:type="spellEnd"/>
-      <w:r>
-        <w:t xml:space="preserve"> y, </w:t>
-      </w:r>
-      <w:proofErr w:type="spellStart"/>
-      <w:r>
-        <w:t>Color</w:t>
-      </w:r>
-      <w:proofErr w:type="spellEnd"/>
-      <w:r>
-        <w:t xml:space="preserve"> </w:t>
-      </w:r>
-      <w:proofErr w:type="spellStart"/>
-      <w:r>
-        <w:t>color</w:t>
-      </w:r>
-      <w:proofErr w:type="spellEnd"/>
-      <w:r>
-        <w:t xml:space="preserve">, final </w:t>
-      </w:r>
-      <w:proofErr w:type="spellStart"/>
-      <w:r>
-        <w:t>Operator</w:t>
-      </w:r>
-      <w:proofErr w:type="spellEnd"/>
-      <w:r>
-        <w:t xml:space="preserve"> </w:t>
-      </w:r>
-      <w:proofErr w:type="spellStart"/>
-      <w:r>
-        <w:t>operator</w:t>
-      </w:r>
-      <w:proofErr w:type="spellEnd"/>
-      <w:r>
-        <w:t>)</w:t>
+      <w:r>
+        <w:t>private void addOperatorButton(String name, int x, int y, Color color, final Operator operator)</w:t>
       </w:r>
       <w:r>
         <w:t xml:space="preserve"> selon le bouton.</w:t>
@@ -2685,28 +2633,7 @@
     </w:p>
     <w:p>
       <w:r>
-        <w:t xml:space="preserve">Chaque bouton aura son opération assigné qui sera une sous-classe qui redéfinira la méthode </w:t>
-      </w:r>
-      <w:proofErr w:type="spellStart"/>
-      <w:proofErr w:type="gramStart"/>
-      <w:r>
-        <w:t>execute</w:t>
-      </w:r>
-      <w:proofErr w:type="spellEnd"/>
-      <w:r>
-        <w:t>(</w:t>
-      </w:r>
-      <w:proofErr w:type="gramEnd"/>
-      <w:r>
-        <w:t xml:space="preserve">) de la super classe </w:t>
-      </w:r>
-      <w:proofErr w:type="spellStart"/>
-      <w:r>
-        <w:t>Operator</w:t>
-      </w:r>
-      <w:proofErr w:type="spellEnd"/>
-      <w:r>
-        <w:t>.</w:t>
+        <w:t>Chaque bouton aura son opération assigné qui sera une sous-classe qui redéfinira la méthode execute() de la super classe Operator.</w:t>
       </w:r>
       <w:r>
         <w:t xml:space="preserve"> Ici toutes les touches sont une opération, même les nombres.</w:t>
@@ -2714,26 +2641,18 @@
     </w:p>
     <w:p>
       <w:r>
-        <w:t xml:space="preserve">Permet avec la méthode </w:t>
-      </w:r>
-      <w:proofErr w:type="gramStart"/>
-      <w:r>
-        <w:t>update(</w:t>
-      </w:r>
-      <w:proofErr w:type="gramEnd"/>
-      <w:r>
-        <w:t>) de mettre à jour l’affichage après une opération.</w:t>
+        <w:t>Permet avec la méthode update() de mettre à jour l’affichage après une opération.</w:t>
       </w:r>
     </w:p>
     <w:p>
       <w:pPr>
         <w:pStyle w:val="Titre2"/>
       </w:pPr>
-      <w:bookmarkStart w:id="7" w:name="_Toc532288555"/>
+      <w:bookmarkStart w:id="6" w:name="_Toc532724447"/>
       <w:r>
         <w:t>State :</w:t>
       </w:r>
-      <w:bookmarkEnd w:id="7"/>
+      <w:bookmarkEnd w:id="6"/>
     </w:p>
     <w:p>
       <w:r>
@@ -2754,13 +2673,8 @@
           <w:numId w:val="13"/>
         </w:numPr>
       </w:pPr>
-      <w:proofErr w:type="spellStart"/>
-      <w:r>
-        <w:t>Stack</w:t>
-      </w:r>
-      <w:proofErr w:type="spellEnd"/>
-      <w:r>
-        <w:t>&lt;Double&gt; values</w:t>
+      <w:r>
+        <w:t>Stack&lt;Double&gt; values</w:t>
       </w:r>
       <w:r>
         <w:t xml:space="preserve"> : </w:t>
@@ -2781,13 +2695,8 @@
         </w:numPr>
       </w:pPr>
       <w:r>
-        <w:t xml:space="preserve">String </w:t>
-      </w:r>
-      <w:proofErr w:type="spellStart"/>
-      <w:r>
-        <w:t>currentDisplay</w:t>
-      </w:r>
-      <w:proofErr w:type="spellEnd"/>
+        <w:t>String currentDisplay</w:t>
+      </w:r>
       <w:r>
         <w:t> : Qui gardera en mémoire les valeur</w:t>
       </w:r>
@@ -2795,15 +2704,7 @@
         <w:t>s</w:t>
       </w:r>
       <w:r>
-        <w:t xml:space="preserve"> entrée sur la calculette mais qui ne sont pas encore stocké dans la </w:t>
-      </w:r>
-      <w:proofErr w:type="spellStart"/>
-      <w:r>
-        <w:t>stack</w:t>
-      </w:r>
-      <w:proofErr w:type="spellEnd"/>
-      <w:r>
-        <w:t>.</w:t>
+        <w:t xml:space="preserve"> entrée sur la calculette mais qui ne sont pas encore stocké dans la stack.</w:t>
       </w:r>
     </w:p>
     <w:p>
@@ -2821,15 +2722,7 @@
         <w:t xml:space="preserve"> : </w:t>
       </w:r>
       <w:r>
-        <w:t xml:space="preserve">Permet de garder une valeur en mémoire pour la réutilisé plus tard sans la placer dans la </w:t>
-      </w:r>
-      <w:proofErr w:type="spellStart"/>
-      <w:r>
-        <w:t>stack</w:t>
-      </w:r>
-      <w:proofErr w:type="spellEnd"/>
-      <w:r>
-        <w:t>.</w:t>
+        <w:t>Permet de garder une valeur en mémoire pour la réutilisé plus tard sans la placer dans la stack.</w:t>
       </w:r>
     </w:p>
     <w:p>
@@ -2840,21 +2733,8 @@
           <w:numId w:val="13"/>
         </w:numPr>
       </w:pPr>
-      <w:proofErr w:type="spellStart"/>
-      <w:r>
-        <w:t>boolean</w:t>
-      </w:r>
-      <w:proofErr w:type="spellEnd"/>
-      <w:r>
-        <w:t xml:space="preserve"> </w:t>
-      </w:r>
-      <w:proofErr w:type="spellStart"/>
-      <w:r>
-        <w:t>error</w:t>
-      </w:r>
-      <w:proofErr w:type="spellEnd"/>
-      <w:r>
-        <w:t xml:space="preserve"> : Permettra </w:t>
+      <w:r>
+        <w:t xml:space="preserve">boolean error : Permettra </w:t>
       </w:r>
       <w:r>
         <w:t>de signaler s’il y a erreur et</w:t>
@@ -2871,160 +2751,30 @@
           <w:numId w:val="13"/>
         </w:numPr>
       </w:pPr>
-      <w:proofErr w:type="spellStart"/>
-      <w:r>
-        <w:t>boolean</w:t>
-      </w:r>
-      <w:proofErr w:type="spellEnd"/>
-      <w:r>
-        <w:t xml:space="preserve"> </w:t>
-      </w:r>
-      <w:proofErr w:type="spellStart"/>
-      <w:r>
-        <w:t>removeOldDisplay</w:t>
-      </w:r>
-      <w:proofErr w:type="spellEnd"/>
-      <w:r>
-        <w:t xml:space="preserve"> : </w:t>
-      </w:r>
-      <w:r>
-        <w:t xml:space="preserve">le </w:t>
-      </w:r>
-      <w:proofErr w:type="spellStart"/>
-      <w:r>
-        <w:t>removeOldDisplay</w:t>
-      </w:r>
-      <w:proofErr w:type="spellEnd"/>
-      <w:r>
-        <w:t xml:space="preserve"> permet de détecter si la valeur de </w:t>
-      </w:r>
-      <w:proofErr w:type="spellStart"/>
-      <w:r>
-        <w:t>currentDisplay</w:t>
-      </w:r>
-      <w:proofErr w:type="spellEnd"/>
-      <w:r>
-        <w:t xml:space="preserve"> est obtenue suite à une opération ou bien si elle est récupérée de memory. Cela permet entre autre de placer la valeur contenue dans </w:t>
-      </w:r>
-      <w:proofErr w:type="spellStart"/>
-      <w:r>
-        <w:t>currentDisplay</w:t>
-      </w:r>
-      <w:proofErr w:type="spellEnd"/>
-      <w:r>
-        <w:t xml:space="preserve"> dans la </w:t>
-      </w:r>
-      <w:proofErr w:type="spellStart"/>
-      <w:r>
-        <w:t>stack</w:t>
-      </w:r>
-      <w:proofErr w:type="spellEnd"/>
-      <w:r>
-        <w:t xml:space="preserve"> directement après avoir appuyé sur d’autre valeurs plutôt que de la changé ou sa su</w:t>
+      <w:r>
+        <w:t xml:space="preserve">boolean removeOldDisplay : </w:t>
+      </w:r>
+      <w:r>
+        <w:t>le removeOldDisplay permet de détecter si la valeur de currentDisplay est obtenue suite à une opération ou bien si elle est récupérée de memory. Cela permet entre autre de placer la valeur contenue dans currentDisplay dans la stack directement après avoir appuyé sur d’autre valeurs plutôt que de la changé ou sa su</w:t>
       </w:r>
       <w:r>
         <w:t>p</w:t>
       </w:r>
       <w:r>
-        <w:t xml:space="preserve">pression via le </w:t>
-      </w:r>
-      <w:proofErr w:type="spellStart"/>
-      <w:r>
-        <w:t>backSpace</w:t>
-      </w:r>
-      <w:proofErr w:type="spellEnd"/>
-      <w:r>
-        <w:t>.</w:t>
-      </w:r>
-    </w:p>
-    <w:p>
-      <w:r>
-        <w:t xml:space="preserve">En plus des méthodes de base pour set, </w:t>
-      </w:r>
-      <w:proofErr w:type="spellStart"/>
-      <w:r>
-        <w:t>get</w:t>
-      </w:r>
-      <w:proofErr w:type="spellEnd"/>
-      <w:r>
-        <w:t xml:space="preserve"> et les méthodes de manipulation de la </w:t>
-      </w:r>
-      <w:proofErr w:type="spellStart"/>
-      <w:proofErr w:type="gramStart"/>
-      <w:r>
-        <w:t>stack</w:t>
-      </w:r>
-      <w:proofErr w:type="spellEnd"/>
-      <w:r>
-        <w:t>(</w:t>
-      </w:r>
-      <w:proofErr w:type="gramEnd"/>
-      <w:r>
-        <w:t>push, pop), il y aura la méthode « </w:t>
-      </w:r>
-      <w:proofErr w:type="spellStart"/>
-      <w:r>
-        <w:t>toTab</w:t>
-      </w:r>
-      <w:proofErr w:type="spellEnd"/>
-      <w:r>
-        <w:t xml:space="preserve"> » transformant la </w:t>
-      </w:r>
-      <w:proofErr w:type="spellStart"/>
-      <w:r>
-        <w:t>stack</w:t>
-      </w:r>
-      <w:proofErr w:type="spellEnd"/>
-      <w:r>
-        <w:t xml:space="preserve"> courante en tableau de Double pour l’affichage de la </w:t>
-      </w:r>
-      <w:proofErr w:type="spellStart"/>
-      <w:r>
-        <w:t>stack</w:t>
-      </w:r>
-      <w:proofErr w:type="spellEnd"/>
-      <w:r>
-        <w:t xml:space="preserve"> sur l’interface graphique </w:t>
-      </w:r>
-      <w:r>
-        <w:t xml:space="preserve">via </w:t>
-      </w:r>
-      <w:proofErr w:type="spellStart"/>
-      <w:r>
-        <w:t>jStack</w:t>
-      </w:r>
-      <w:proofErr w:type="spellEnd"/>
-      <w:r>
-        <w:t>.</w:t>
-      </w:r>
-    </w:p>
-    <w:p>
-      <w:r>
-        <w:t xml:space="preserve">La classe </w:t>
-      </w:r>
-      <w:proofErr w:type="spellStart"/>
-      <w:r>
-        <w:t>Operator</w:t>
-      </w:r>
-      <w:proofErr w:type="spellEnd"/>
-      <w:r>
-        <w:t xml:space="preserve"> manipulera les informations à l’intérieurs de State alors que </w:t>
-      </w:r>
-      <w:proofErr w:type="spellStart"/>
-      <w:r>
-        <w:t>JCalculator</w:t>
-      </w:r>
-      <w:proofErr w:type="spellEnd"/>
-      <w:r>
-        <w:t xml:space="preserve"> ne fera que les </w:t>
-      </w:r>
-      <w:proofErr w:type="spellStart"/>
-      <w:r>
-        <w:t>affichers</w:t>
-      </w:r>
-      <w:proofErr w:type="spellEnd"/>
-      <w:r>
-        <w:t>.</w:t>
+        <w:t>pression via le backSpace.</w:t>
+      </w:r>
+    </w:p>
+    <w:p>
+      <w:r>
+        <w:t xml:space="preserve">En plus des méthodes de base pour set, get et les méthodes de manipulation de la stack(push, pop), il y aura la méthode « toTab » transformant la stack courante en tableau de Double pour l’affichage de la stack sur l’interface graphique </w:t>
+      </w:r>
+      <w:r>
+        <w:t>via jStack.</w:t>
+      </w:r>
+    </w:p>
+    <w:p>
+      <w:r>
+        <w:t>La classe Operator manipulera les informations à l’intérieurs de State alors que JCalculator ne fera que les affichers.</w:t>
       </w:r>
       <w:r>
         <w:t xml:space="preserve"> State représente l’état mémoire de la machine.</w:t>
@@ -3048,45 +2798,22 @@
       <w:pPr>
         <w:pStyle w:val="Titre2"/>
       </w:pPr>
-      <w:bookmarkStart w:id="8" w:name="_Toc532288556"/>
-      <w:proofErr w:type="spellStart"/>
+      <w:bookmarkStart w:id="7" w:name="_Toc532724448"/>
       <w:r>
         <w:lastRenderedPageBreak/>
-        <w:t>Operator</w:t>
-      </w:r>
-      <w:proofErr w:type="spellEnd"/>
-      <w:r>
-        <w:t> :</w:t>
-      </w:r>
-      <w:bookmarkEnd w:id="8"/>
-    </w:p>
-    <w:p>
-      <w:r>
-        <w:t xml:space="preserve">La classe </w:t>
-      </w:r>
-      <w:proofErr w:type="spellStart"/>
-      <w:r>
-        <w:t>Operator</w:t>
-      </w:r>
-      <w:proofErr w:type="spellEnd"/>
+        <w:t>Operator :</w:t>
+      </w:r>
+      <w:bookmarkEnd w:id="7"/>
+    </w:p>
+    <w:p>
+      <w:r>
+        <w:t>La classe Operator</w:t>
+      </w:r>
       <w:r>
         <w:t xml:space="preserve"> </w:t>
       </w:r>
       <w:r>
-        <w:t xml:space="preserve">gère toutes les opérations sur les boutons via une méthode </w:t>
-      </w:r>
-      <w:proofErr w:type="spellStart"/>
-      <w:proofErr w:type="gramStart"/>
-      <w:r>
-        <w:t>execute</w:t>
-      </w:r>
-      <w:proofErr w:type="spellEnd"/>
-      <w:r>
-        <w:t>(</w:t>
-      </w:r>
-      <w:proofErr w:type="gramEnd"/>
-      <w:r>
-        <w:t>) qui sera abstract ca</w:t>
+        <w:t>gère toutes les opérations sur les boutons via une méthode execute() qui sera abstract ca</w:t>
       </w:r>
       <w:r>
         <w:t xml:space="preserve">r chaque opération sera découpé </w:t>
@@ -3098,13 +2825,8 @@
         <w:t xml:space="preserve">et donc demandera une redéfinition </w:t>
       </w:r>
       <w:r>
-        <w:t>d’</w:t>
-      </w:r>
-      <w:proofErr w:type="spellStart"/>
-      <w:r>
-        <w:t>execute</w:t>
-      </w:r>
-      <w:proofErr w:type="spellEnd"/>
+        <w:t>d’execute</w:t>
+      </w:r>
       <w:r>
         <w:t>.</w:t>
       </w:r>
@@ -3113,16 +2835,11 @@
       </w:r>
     </w:p>
     <w:p>
-      <w:proofErr w:type="spellStart"/>
       <w:r>
         <w:t>Operat</w:t>
       </w:r>
       <w:r>
-        <w:t>or</w:t>
-      </w:r>
-      <w:proofErr w:type="spellEnd"/>
-      <w:r>
-        <w:t xml:space="preserve"> est coupée en 3</w:t>
+        <w:t>or est coupée en 3</w:t>
       </w:r>
       <w:r>
         <w:t xml:space="preserve"> catégorie</w:t>
@@ -3142,21 +2859,8 @@
           <w:numId w:val="14"/>
         </w:numPr>
       </w:pPr>
-      <w:proofErr w:type="spellStart"/>
-      <w:r>
-        <w:t>Number</w:t>
-      </w:r>
-      <w:proofErr w:type="spellEnd"/>
-      <w:r>
-        <w:t xml:space="preserve"> : Sont les opérations qui manipule uniquement l’entrée du nombre. Comme les touches 1, 2, 3 etc… ou encore le </w:t>
-      </w:r>
-      <w:proofErr w:type="gramStart"/>
-      <w:r>
-        <w:t>« .</w:t>
-      </w:r>
-      <w:proofErr w:type="gramEnd"/>
-      <w:r>
-        <w:t> » ou bien le changement de signe.</w:t>
+      <w:r>
+        <w:t>Number : Sont les opérations qui manipule uniquement l’entrée du nombre. Comme les touches 1, 2, 3 etc… ou encore le « . » ou bien le changement de signe.</w:t>
       </w:r>
     </w:p>
     <w:p>
@@ -3167,27 +2871,14 @@
           <w:numId w:val="14"/>
         </w:numPr>
       </w:pPr>
-      <w:proofErr w:type="spellStart"/>
-      <w:r>
-        <w:t>Arithmetic</w:t>
-      </w:r>
-      <w:proofErr w:type="spellEnd"/>
-      <w:r>
-        <w:t xml:space="preserve"> : Représente toutes les opérations arithmétiques de la calculette. Addition, soustraction, division etc... Toutes ses opérations </w:t>
+      <w:r>
+        <w:t xml:space="preserve">Arithmetic : Représente toutes les opérations arithmétiques de la calculette. Addition, soustraction, division etc... Toutes ses opérations </w:t>
       </w:r>
       <w:r>
         <w:t>manipulent</w:t>
       </w:r>
       <w:r>
-        <w:t xml:space="preserve"> directement la partie dit mémoire (la </w:t>
-      </w:r>
-      <w:proofErr w:type="spellStart"/>
-      <w:r>
-        <w:t>stack</w:t>
-      </w:r>
-      <w:proofErr w:type="spellEnd"/>
-      <w:r>
-        <w:t>).</w:t>
+        <w:t xml:space="preserve"> directement la partie dit mémoire (la stack).</w:t>
       </w:r>
     </w:p>
     <w:p>
@@ -3199,15 +2890,7 @@
         </w:numPr>
       </w:pPr>
       <w:r>
-        <w:t xml:space="preserve">Memory : Ce sera toutes les opérations qui enregistrent et/ou supprime les éléments de la </w:t>
-      </w:r>
-      <w:proofErr w:type="spellStart"/>
-      <w:r>
-        <w:t>stack</w:t>
-      </w:r>
-      <w:proofErr w:type="spellEnd"/>
-      <w:r>
-        <w:t xml:space="preserve">. Comme </w:t>
+        <w:t xml:space="preserve">Memory : Ce sera toutes les opérations qui enregistrent et/ou supprime les éléments de la stack. Comme </w:t>
       </w:r>
       <w:r>
         <w:t xml:space="preserve">le </w:t>
@@ -3227,11 +2910,9 @@
       <w:r>
         <w:t>« </w:t>
       </w:r>
-      <w:proofErr w:type="spellStart"/>
       <w:r>
         <w:t>backspace</w:t>
       </w:r>
-      <w:proofErr w:type="spellEnd"/>
       <w:r>
         <w:t> »</w:t>
       </w:r>
@@ -3249,23 +2930,7 @@
     </w:p>
     <w:p>
       <w:r>
-        <w:t xml:space="preserve">Ici nous décrirons le fonctionnement des différents </w:t>
-      </w:r>
-      <w:proofErr w:type="gramStart"/>
-      <w:r>
-        <w:t>fichier</w:t>
-      </w:r>
-      <w:proofErr w:type="gramEnd"/>
-      <w:r>
-        <w:t xml:space="preserve"> .java se trouvant dans le package </w:t>
-      </w:r>
-      <w:proofErr w:type="spellStart"/>
-      <w:r>
-        <w:t>Operator</w:t>
-      </w:r>
-      <w:proofErr w:type="spellEnd"/>
-      <w:r>
-        <w:t>.</w:t>
+        <w:t>Ici nous décrirons le fonctionnement des différents fichier .java se trouvant dans le package Operator.</w:t>
       </w:r>
     </w:p>
     <w:p>
@@ -3273,15 +2938,7 @@
         <w:t>Pour la catégorie</w:t>
       </w:r>
       <w:r>
-        <w:t xml:space="preserve"> </w:t>
-      </w:r>
-      <w:proofErr w:type="spellStart"/>
-      <w:r>
-        <w:t>number</w:t>
-      </w:r>
-      <w:proofErr w:type="spellEnd"/>
-      <w:r>
-        <w:t xml:space="preserve"> il y en a 3</w:t>
+        <w:t xml:space="preserve"> number il y en a 3</w:t>
       </w:r>
       <w:r>
         <w:t xml:space="preserve"> sous-classes</w:t>
@@ -3298,40 +2955,11 @@
           <w:numId w:val="15"/>
         </w:numPr>
       </w:pPr>
-      <w:proofErr w:type="spellStart"/>
-      <w:r>
-        <w:t>AddNumber</w:t>
-      </w:r>
-      <w:proofErr w:type="spellEnd"/>
-      <w:r>
-        <w:t xml:space="preserve"> : Sous-classe ayant un attribut « String val » qui enregistre le nombre associé ainsi cela nous permet de savoir quelle valeur est passée suivant le bouton appuyé. S’adapte selon l’état de </w:t>
-      </w:r>
-      <w:proofErr w:type="spellStart"/>
-      <w:r>
-        <w:t>currentDisplay</w:t>
-      </w:r>
-      <w:proofErr w:type="spellEnd"/>
-      <w:r>
-        <w:t xml:space="preserve"> ou </w:t>
-      </w:r>
-      <w:proofErr w:type="spellStart"/>
-      <w:r>
-        <w:t>removeOldDisplay</w:t>
-      </w:r>
-      <w:proofErr w:type="spellEnd"/>
-      <w:r>
-        <w:t xml:space="preserve">. </w:t>
-      </w:r>
-      <w:r>
-        <w:t xml:space="preserve">Si 0 se trouve de base dans le </w:t>
-      </w:r>
-      <w:proofErr w:type="spellStart"/>
-      <w:r>
-        <w:t>currentDisplay</w:t>
-      </w:r>
-      <w:proofErr w:type="spellEnd"/>
-      <w:r>
-        <w:t xml:space="preserve"> alor</w:t>
+      <w:r>
+        <w:t xml:space="preserve">AddNumber : Sous-classe ayant un attribut « String val » qui enregistre le nombre associé ainsi cela nous permet de savoir quelle valeur est passée suivant le bouton appuyé. S’adapte selon l’état de currentDisplay ou removeOldDisplay. </w:t>
+      </w:r>
+      <w:r>
+        <w:t>Si 0 se trouve de base dans le currentDisplay alor</w:t>
       </w:r>
       <w:r>
         <w:t>s il est remplacé par la nouvelle valeur</w:t>
@@ -3349,15 +2977,7 @@
         </w:numPr>
       </w:pPr>
       <w:r>
-        <w:t xml:space="preserve">Dot : rajoute un point </w:t>
-      </w:r>
-      <w:proofErr w:type="spellStart"/>
-      <w:r>
-        <w:t>currentDisplay</w:t>
-      </w:r>
-      <w:proofErr w:type="spellEnd"/>
-      <w:r>
-        <w:t xml:space="preserve"> si un point s’y trouve déjà alors aucune action n’est faite.</w:t>
+        <w:t>Dot : rajoute un point currentDisplay si un point s’y trouve déjà alors aucune action n’est faite.</w:t>
       </w:r>
     </w:p>
     <w:p>
@@ -3368,53 +2988,16 @@
           <w:numId w:val="15"/>
         </w:numPr>
       </w:pPr>
-      <w:proofErr w:type="spellStart"/>
-      <w:r>
-        <w:t>ChangeSign</w:t>
-      </w:r>
-      <w:proofErr w:type="spellEnd"/>
-      <w:r>
-        <w:t xml:space="preserve"> : Change le signe devant </w:t>
-      </w:r>
-      <w:proofErr w:type="spellStart"/>
-      <w:r>
-        <w:t>currentDisplay</w:t>
-      </w:r>
-      <w:proofErr w:type="spellEnd"/>
-      <w:r>
-        <w:t>, l’alterne entre -/+. Il n’y a pas de signe possible pour 0.</w:t>
-      </w:r>
-    </w:p>
-    <w:p>
-      <w:r>
-        <w:t xml:space="preserve">Pour les sous classe </w:t>
-      </w:r>
-      <w:proofErr w:type="spellStart"/>
-      <w:r>
-        <w:t>Arithmetic</w:t>
-      </w:r>
-      <w:proofErr w:type="spellEnd"/>
-      <w:r>
-        <w:t> il y a les opérateurs binaire (addition, soustraction etc…) et les opérateurs unaire (carré, racine etc…)</w:t>
-      </w:r>
-      <w:r>
-        <w:t>. L’opérateur unaire comme binaire passe à « </w:t>
-      </w:r>
-      <w:proofErr w:type="spellStart"/>
-      <w:r>
-        <w:t>true</w:t>
-      </w:r>
-      <w:proofErr w:type="spellEnd"/>
-      <w:r>
-        <w:t xml:space="preserve"> » le </w:t>
-      </w:r>
-      <w:proofErr w:type="spellStart"/>
-      <w:r>
-        <w:t>removeOldDisplay</w:t>
-      </w:r>
-      <w:proofErr w:type="spellEnd"/>
-      <w:r>
-        <w:t xml:space="preserve"> </w:t>
+      <w:r>
+        <w:t>ChangeSign : Change le signe devant currentDisplay, l’alterne entre -/+. Il n’y a pas de signe possible pour 0.</w:t>
+      </w:r>
+    </w:p>
+    <w:p>
+      <w:r>
+        <w:t>Pour les sous classe Arithmetic il y a les opérateurs binaire (addition, soustraction etc…) et les opérateurs unaire (carré, racine etc…)</w:t>
+      </w:r>
+      <w:r>
+        <w:t xml:space="preserve">. L’opérateur unaire comme binaire passe à « true » le removeOldDisplay </w:t>
       </w:r>
       <w:r>
         <w:t>:</w:t>
@@ -3429,18 +3012,10 @@
         </w:numPr>
       </w:pPr>
       <w:r>
-        <w:t xml:space="preserve">Opération unaire : Se réalise directement dans le </w:t>
-      </w:r>
-      <w:proofErr w:type="spellStart"/>
-      <w:r>
-        <w:t>currentDispl</w:t>
-      </w:r>
-      <w:r>
-        <w:t>ay</w:t>
-      </w:r>
-      <w:proofErr w:type="spellEnd"/>
-      <w:r>
-        <w:t xml:space="preserve"> sans interagir avec la pile.</w:t>
+        <w:t>Opération unaire : Se réalise directement dans le currentDispl</w:t>
+      </w:r>
+      <w:r>
+        <w:t>ay sans interagir avec la pile.</w:t>
       </w:r>
     </w:p>
     <w:p>
@@ -3452,15 +3027,7 @@
         </w:numPr>
       </w:pPr>
       <w:r>
-        <w:t xml:space="preserve">Opération binaire : Calcule la valeur, selon l’opérateur arithmétique sélectionné, en sélectionnant ce qu’il y a dans le </w:t>
-      </w:r>
-      <w:proofErr w:type="spellStart"/>
-      <w:r>
-        <w:t>currentDisplay</w:t>
-      </w:r>
-      <w:proofErr w:type="spellEnd"/>
-      <w:r>
-        <w:t xml:space="preserve"> et la valeur en tête de pile.</w:t>
+        <w:t>Opération binaire : Calcule la valeur, selon l’opérateur arithmétique sélectionné, en sélectionnant ce qu’il y a dans le currentDisplay et la valeur en tête de pile.</w:t>
       </w:r>
     </w:p>
     <w:p>
@@ -3471,47 +3038,10 @@
         <w:t>il y a </w:t>
       </w:r>
       <w:r>
-        <w:t xml:space="preserve">le Enter, </w:t>
-      </w:r>
-      <w:proofErr w:type="spellStart"/>
-      <w:r>
-        <w:t>BackSpace</w:t>
-      </w:r>
-      <w:proofErr w:type="spellEnd"/>
-      <w:r>
-        <w:t xml:space="preserve">, </w:t>
-      </w:r>
-      <w:proofErr w:type="spellStart"/>
-      <w:r>
-        <w:t>Clear</w:t>
-      </w:r>
-      <w:proofErr w:type="spellEnd"/>
-      <w:r>
-        <w:t xml:space="preserve">, </w:t>
-      </w:r>
-      <w:proofErr w:type="spellStart"/>
-      <w:r>
-        <w:t>ClearError</w:t>
-      </w:r>
-      <w:proofErr w:type="spellEnd"/>
-      <w:r>
-        <w:t xml:space="preserve">, </w:t>
-      </w:r>
-      <w:proofErr w:type="spellStart"/>
-      <w:r>
-        <w:t>MemoryRecall</w:t>
-      </w:r>
-      <w:proofErr w:type="spellEnd"/>
-      <w:r>
-        <w:t xml:space="preserve"> et </w:t>
-      </w:r>
-      <w:proofErr w:type="spellStart"/>
-      <w:r>
-        <w:t>MemoryStore</w:t>
-      </w:r>
-      <w:proofErr w:type="spellEnd"/>
-      <w:r>
-        <w:t xml:space="preserve"> </w:t>
+        <w:t xml:space="preserve">le Enter, BackSpace, </w:t>
+      </w:r>
+      <w:r>
+        <w:t xml:space="preserve">Clear, ClearError, MemoryRecall et MemoryStore </w:t>
       </w:r>
       <w:r>
         <w:t>:</w:t>
@@ -3526,13 +3056,8 @@
         </w:numPr>
       </w:pPr>
       <w:r>
-        <w:t xml:space="preserve">Enter : Enregistre la valeur dans le </w:t>
-      </w:r>
-      <w:proofErr w:type="spellStart"/>
-      <w:r>
-        <w:t>currentDisplay</w:t>
-      </w:r>
-      <w:proofErr w:type="spellEnd"/>
+        <w:t>Enter : Enregistre la valeur dans le currentDisplay</w:t>
+      </w:r>
       <w:r>
         <w:t xml:space="preserve"> dans la pile.</w:t>
       </w:r>
@@ -3545,13 +3070,8 @@
           <w:numId w:val="18"/>
         </w:numPr>
       </w:pPr>
-      <w:proofErr w:type="spellStart"/>
-      <w:r>
-        <w:t>BackSpace</w:t>
-      </w:r>
-      <w:proofErr w:type="spellEnd"/>
-      <w:r>
-        <w:t> : enlève le dernier élément entré par l’utilisateur.</w:t>
+      <w:r>
+        <w:t>BackSpace : enlève le dernier élément entré par l’utilisateur.</w:t>
       </w:r>
     </w:p>
     <w:p>
@@ -3562,13 +3082,8 @@
           <w:numId w:val="18"/>
         </w:numPr>
       </w:pPr>
-      <w:proofErr w:type="spellStart"/>
-      <w:r>
-        <w:t>Clear</w:t>
-      </w:r>
-      <w:proofErr w:type="spellEnd"/>
-      <w:r>
-        <w:t> : Remet à zéro l’interface, supprime la pile et supprime les erreurs.</w:t>
+      <w:r>
+        <w:t>Clear : Remet à zéro l’interface, supprime la pile et supprime les erreurs.</w:t>
       </w:r>
     </w:p>
     <w:p>
@@ -3579,21 +3094,8 @@
           <w:numId w:val="18"/>
         </w:numPr>
       </w:pPr>
-      <w:proofErr w:type="spellStart"/>
-      <w:r>
-        <w:t>ClearError</w:t>
-      </w:r>
-      <w:proofErr w:type="spellEnd"/>
-      <w:r>
-        <w:t xml:space="preserve"> : Remet à 0 le </w:t>
-      </w:r>
-      <w:proofErr w:type="spellStart"/>
-      <w:r>
-        <w:t>currentDisplay</w:t>
-      </w:r>
-      <w:proofErr w:type="spellEnd"/>
-      <w:r>
-        <w:t xml:space="preserve"> et supprime les erreurs.</w:t>
+      <w:r>
+        <w:t>ClearError : Remet à 0 le currentDisplay et supprime les erreurs.</w:t>
       </w:r>
     </w:p>
     <w:p>
@@ -3604,21 +3106,8 @@
           <w:numId w:val="18"/>
         </w:numPr>
       </w:pPr>
-      <w:proofErr w:type="spellStart"/>
-      <w:r>
-        <w:t>MemoryStore</w:t>
-      </w:r>
-      <w:proofErr w:type="spellEnd"/>
-      <w:r>
-        <w:t xml:space="preserve"> : Stocke la valeur de </w:t>
-      </w:r>
-      <w:proofErr w:type="spellStart"/>
-      <w:r>
-        <w:t>currentDisplay</w:t>
-      </w:r>
-      <w:proofErr w:type="spellEnd"/>
-      <w:r>
-        <w:t xml:space="preserve"> en mémoire pour la réutiliser plus tard.</w:t>
+      <w:r>
+        <w:t>MemoryStore : Stocke la valeur de currentDisplay en mémoire pour la réutiliser plus tard.</w:t>
       </w:r>
     </w:p>
     <w:p>
@@ -3629,13 +3118,8 @@
           <w:numId w:val="18"/>
         </w:numPr>
       </w:pPr>
-      <w:proofErr w:type="spellStart"/>
-      <w:r>
-        <w:t>MemoryRecall</w:t>
-      </w:r>
-      <w:proofErr w:type="spellEnd"/>
-      <w:r>
-        <w:t xml:space="preserve"> : Récupère la valeur </w:t>
+      <w:r>
+        <w:t xml:space="preserve">MemoryRecall : Récupère la valeur </w:t>
       </w:r>
       <w:r>
         <w:t>stockée</w:t>
@@ -3652,30 +3136,30 @@
       <w:pPr>
         <w:pStyle w:val="Titre1"/>
       </w:pPr>
-      <w:bookmarkStart w:id="9" w:name="_Toc532288557"/>
+      <w:bookmarkStart w:id="8" w:name="_Toc532724449"/>
       <w:r>
         <w:lastRenderedPageBreak/>
         <w:t>Test</w:t>
       </w:r>
+      <w:bookmarkEnd w:id="8"/>
+    </w:p>
+    <w:p>
+      <w:r>
+        <w:t>Dans cette partie nous testerons le bon fonctionnement du programme.</w:t>
+      </w:r>
+    </w:p>
+    <w:p>
+      <w:pPr>
+        <w:pStyle w:val="Titre2"/>
+      </w:pPr>
+      <w:bookmarkStart w:id="9" w:name="_Toc532724450"/>
+      <w:r>
+        <w:t>Test graphique</w:t>
+      </w:r>
+      <w:r>
+        <w:t> :</w:t>
+      </w:r>
       <w:bookmarkEnd w:id="9"/>
-    </w:p>
-    <w:p>
-      <w:r>
-        <w:t>Dans cette partie nous testerons le bon fonctionnement du programme.</w:t>
-      </w:r>
-    </w:p>
-    <w:p>
-      <w:pPr>
-        <w:pStyle w:val="Titre2"/>
-      </w:pPr>
-      <w:bookmarkStart w:id="10" w:name="_Toc532288558"/>
-      <w:r>
-        <w:t>Test graphique</w:t>
-      </w:r>
-      <w:r>
-        <w:t> :</w:t>
-      </w:r>
-      <w:bookmarkEnd w:id="10"/>
     </w:p>
     <w:p>
       <w:r>
@@ -3978,21 +3462,7 @@
               <w:rPr>
                 <w:b w:val="0"/>
               </w:rPr>
-              <w:t xml:space="preserve">Appuie sur le bouton </w:t>
-            </w:r>
-            <w:proofErr w:type="gramStart"/>
-            <w:r>
-              <w:rPr>
-                <w:b w:val="0"/>
-              </w:rPr>
-              <w:t>« .</w:t>
-            </w:r>
-            <w:proofErr w:type="gramEnd"/>
-            <w:r>
-              <w:rPr>
-                <w:b w:val="0"/>
-              </w:rPr>
-              <w:t> »</w:t>
+              <w:t>Appuie sur le bouton « . »</w:t>
             </w:r>
           </w:p>
         </w:tc>
@@ -4039,21 +3509,7 @@
               <w:rPr>
                 <w:b w:val="0"/>
               </w:rPr>
-              <w:t xml:space="preserve">Appuie sur le bouton </w:t>
-            </w:r>
-            <w:proofErr w:type="gramStart"/>
-            <w:r>
-              <w:rPr>
-                <w:b w:val="0"/>
-              </w:rPr>
-              <w:t>« .</w:t>
-            </w:r>
-            <w:proofErr w:type="gramEnd"/>
-            <w:r>
-              <w:rPr>
-                <w:b w:val="0"/>
-              </w:rPr>
-              <w:t> » plusieurs fois</w:t>
+              <w:t>Appuie sur le bouton « . » plusieurs fois</w:t>
             </w:r>
           </w:p>
         </w:tc>
@@ -4206,24 +3662,8 @@
               <w:rPr>
                 <w:b w:val="0"/>
               </w:rPr>
-              <w:t xml:space="preserve">Appuie sur </w:t>
-            </w:r>
-            <w:proofErr w:type="gramStart"/>
-            <w:r>
-              <w:rPr>
-                <w:b w:val="0"/>
-              </w:rPr>
-              <w:t xml:space="preserve">le </w:t>
-            </w:r>
-            <w:proofErr w:type="spellStart"/>
-            <w:r>
-              <w:rPr>
-                <w:b w:val="0"/>
-              </w:rPr>
-              <w:t>Ent</w:t>
-            </w:r>
-            <w:proofErr w:type="spellEnd"/>
-            <w:proofErr w:type="gramEnd"/>
+              <w:t>Appuie sur le Ent</w:t>
+            </w:r>
           </w:p>
         </w:tc>
         <w:tc>
@@ -4235,13 +3675,8 @@
               <w:cnfStyle w:val="000000100000" w:firstRow="0" w:lastRow="0" w:firstColumn="0" w:lastColumn="0" w:oddVBand="0" w:evenVBand="0" w:oddHBand="1" w:evenHBand="0" w:firstRowFirstColumn="0" w:firstRowLastColumn="0" w:lastRowFirstColumn="0" w:lastRowLastColumn="0"/>
             </w:pPr>
             <w:r>
-              <w:t xml:space="preserve">Ajoute la valeur de l’affichage dans la </w:t>
-            </w:r>
-            <w:proofErr w:type="spellStart"/>
-            <w:r>
-              <w:t>stack</w:t>
-            </w:r>
-            <w:proofErr w:type="spellEnd"/>
+              <w:t>Ajoute la valeur de l’affichage dans la stack</w:t>
+            </w:r>
           </w:p>
         </w:tc>
         <w:tc>
@@ -4324,21 +3759,7 @@
               <w:rPr>
                 <w:b w:val="0"/>
               </w:rPr>
-              <w:t xml:space="preserve">Appuie sur un opérateur Binaire (avec valeur dans la </w:t>
-            </w:r>
-            <w:proofErr w:type="spellStart"/>
-            <w:r>
-              <w:rPr>
-                <w:b w:val="0"/>
-              </w:rPr>
-              <w:t>stack</w:t>
-            </w:r>
-            <w:proofErr w:type="spellEnd"/>
-            <w:r>
-              <w:rPr>
-                <w:b w:val="0"/>
-              </w:rPr>
-              <w:t>)</w:t>
+              <w:t>Appuie sur un opérateur Binaire (avec valeur dans la stack)</w:t>
             </w:r>
           </w:p>
         </w:tc>
@@ -4351,21 +3772,14 @@
               <w:cnfStyle w:val="000000100000" w:firstRow="0" w:lastRow="0" w:firstColumn="0" w:lastColumn="0" w:oddVBand="0" w:evenVBand="0" w:oddHBand="1" w:evenHBand="0" w:firstRowFirstColumn="0" w:firstRowLastColumn="0" w:lastRowFirstColumn="0" w:lastRowLastColumn="0"/>
             </w:pPr>
             <w:r>
-              <w:t xml:space="preserve">Résout l’opération avec la valeur d’affichage et la première valeur dans la </w:t>
-            </w:r>
-            <w:proofErr w:type="spellStart"/>
-            <w:r>
-              <w:t>stack</w:t>
-            </w:r>
-            <w:proofErr w:type="spellEnd"/>
-            <w:r>
-              <w:t xml:space="preserve"> et place le résultat dans l’affichage tout en supprimant celle contenue dans la </w:t>
-            </w:r>
-            <w:proofErr w:type="spellStart"/>
-            <w:r>
-              <w:t>stack</w:t>
-            </w:r>
-            <w:proofErr w:type="spellEnd"/>
+              <w:t>Résout</w:t>
+            </w:r>
+            <w:r>
+              <w:t xml:space="preserve"> l’opération avec la valeur d’affichage et la première valeur dans la stack</w:t>
+            </w:r>
+            <w:r>
+              <w:t xml:space="preserve"> et place le résultat dans l’affichage tout en supprimant celle contenue dans la stack</w:t>
+            </w:r>
           </w:p>
         </w:tc>
         <w:tc>
@@ -4398,16 +3812,8 @@
               <w:rPr>
                 <w:b w:val="0"/>
               </w:rPr>
-              <w:t xml:space="preserve">Appuis sur un opérateur Binaire sans valeur dans la </w:t>
-            </w:r>
-            <w:proofErr w:type="spellStart"/>
-            <w:r>
-              <w:rPr>
-                <w:b w:val="0"/>
-              </w:rPr>
-              <w:t>stack</w:t>
-            </w:r>
-            <w:proofErr w:type="spellEnd"/>
+              <w:t>Appuis sur un opérateur Binaire sans valeur dans la stack</w:t>
+            </w:r>
           </w:p>
         </w:tc>
         <w:tc>
@@ -4603,16 +4009,8 @@
               <w:rPr>
                 <w:b w:val="0"/>
               </w:rPr>
-              <w:t xml:space="preserve">Appuie sur </w:t>
-            </w:r>
-            <w:proofErr w:type="spellStart"/>
-            <w:r>
-              <w:rPr>
-                <w:b w:val="0"/>
-              </w:rPr>
-              <w:t>BackSpace</w:t>
-            </w:r>
-            <w:proofErr w:type="spellEnd"/>
+              <w:t>Appuie sur BackSpace</w:t>
+            </w:r>
           </w:p>
         </w:tc>
         <w:tc>
@@ -4726,15 +4124,7 @@
               <w:cnfStyle w:val="000000000000" w:firstRow="0" w:lastRow="0" w:firstColumn="0" w:lastColumn="0" w:oddVBand="0" w:evenVBand="0" w:oddHBand="0" w:evenHBand="0" w:firstRowFirstColumn="0" w:firstRowLastColumn="0" w:lastRowFirstColumn="0" w:lastRowLastColumn="0"/>
             </w:pPr>
             <w:r>
-              <w:t xml:space="preserve">Remise à 0 de la calculatrice (Suppression de la </w:t>
-            </w:r>
-            <w:proofErr w:type="spellStart"/>
-            <w:r>
-              <w:t>stack</w:t>
-            </w:r>
-            <w:proofErr w:type="spellEnd"/>
-            <w:r>
-              <w:t xml:space="preserve"> et des messages d’erreur)</w:t>
+              <w:t>Remise à 0 de la calculatrice (Suppression de la stack et des messages d’erreur)</w:t>
             </w:r>
           </w:p>
         </w:tc>
@@ -4758,29 +4148,1167 @@
       <w:pPr>
         <w:pStyle w:val="Titre1"/>
       </w:pPr>
-      <w:bookmarkStart w:id="11" w:name="_Toc532288559"/>
+      <w:bookmarkStart w:id="10" w:name="_Toc532724451"/>
       <w:r>
         <w:lastRenderedPageBreak/>
         <w:t>Extension</w:t>
       </w:r>
+      <w:bookmarkEnd w:id="10"/>
+    </w:p>
+    <w:p>
+      <w:r>
+        <w:t xml:space="preserve">Après avoir réalisé la calculatrice avec </w:t>
+      </w:r>
+      <w:r>
+        <w:t>l’</w:t>
+      </w:r>
+      <w:r>
+        <w:t xml:space="preserve">interface graphique </w:t>
+      </w:r>
+      <w:r>
+        <w:t>il nous a été demandé de rendre possible de faire la même chose mais avec l’affichage console.</w:t>
+      </w:r>
+    </w:p>
+    <w:p>
+      <w:r>
+        <w:t>Pour adapter l’affichage console le diagramme des classes a été changé.</w:t>
+      </w:r>
+    </w:p>
+    <w:p/>
+    <w:p>
+      <w:pPr>
+        <w:sectPr>
+          <w:footerReference w:type="default" r:id="rId15"/>
+          <w:pgSz w:w="11906" w:h="16838" w:code="9"/>
+          <w:pgMar w:top="1134" w:right="851" w:bottom="1134" w:left="1134" w:header="709" w:footer="709" w:gutter="0"/>
+          <w:cols w:space="708"/>
+          <w:docGrid w:linePitch="360"/>
+        </w:sectPr>
+      </w:pPr>
+    </w:p>
+    <w:p>
+      <w:pPr>
+        <w:pStyle w:val="Titre1"/>
+      </w:pPr>
+      <w:bookmarkStart w:id="11" w:name="_Toc532724452"/>
+      <w:r>
+        <w:lastRenderedPageBreak/>
+        <w:t>Diagramme des classes</w:t>
+      </w:r>
       <w:bookmarkEnd w:id="11"/>
     </w:p>
     <w:p>
       <w:r>
-        <w:t xml:space="preserve">Après avoir réalisé la calculatrice avec </w:t>
-      </w:r>
-      <w:r>
-        <w:t>l’</w:t>
-      </w:r>
-      <w:r>
-        <w:t xml:space="preserve">interface graphique </w:t>
-      </w:r>
-      <w:r>
-        <w:t>il nous a été demandé de rendre possible de faire la même chose mais avec l’affichage console.</w:t>
-      </w:r>
-    </w:p>
+        <w:rPr>
+          <w:noProof/>
+          <w:lang w:eastAsia="fr-CH"/>
+        </w:rPr>
+        <w:drawing>
+          <wp:inline distT="0" distB="0" distL="0" distR="0">
+            <wp:extent cx="9251950" cy="3818890"/>
+            <wp:effectExtent l="0" t="0" r="6350" b="0"/>
+            <wp:docPr id="7" name="Image 7"/>
+            <wp:cNvGraphicFramePr>
+              <a:graphicFrameLocks xmlns:a="http://schemas.openxmlformats.org/drawingml/2006/main" noChangeAspect="1"/>
+            </wp:cNvGraphicFramePr>
+            <a:graphic xmlns:a="http://schemas.openxmlformats.org/drawingml/2006/main">
+              <a:graphicData uri="http://schemas.openxmlformats.org/drawingml/2006/picture">
+                <pic:pic xmlns:pic="http://schemas.openxmlformats.org/drawingml/2006/picture">
+                  <pic:nvPicPr>
+                    <pic:cNvPr id="7" name="calculator.PNG"/>
+                    <pic:cNvPicPr/>
+                  </pic:nvPicPr>
+                  <pic:blipFill>
+                    <a:blip r:embed="rId16">
+                      <a:extLst>
+                        <a:ext uri="{28A0092B-C50C-407E-A947-70E740481C1C}">
+                          <a14:useLocalDpi xmlns:a14="http://schemas.microsoft.com/office/drawing/2010/main" val="0"/>
+                        </a:ext>
+                      </a:extLst>
+                    </a:blip>
+                    <a:stretch>
+                      <a:fillRect/>
+                    </a:stretch>
+                  </pic:blipFill>
+                  <pic:spPr>
+                    <a:xfrm>
+                      <a:off x="0" y="0"/>
+                      <a:ext cx="9251950" cy="3818890"/>
+                    </a:xfrm>
+                    <a:prstGeom prst="rect">
+                      <a:avLst/>
+                    </a:prstGeom>
+                  </pic:spPr>
+                </pic:pic>
+              </a:graphicData>
+            </a:graphic>
+          </wp:inline>
+        </w:drawing>
+      </w:r>
+    </w:p>
+    <w:p>
+      <w:r>
+        <w:t>Figure 2.1 : Diagramme des classes avec la class</w:t>
+      </w:r>
+      <w:r>
+        <w:t>e C</w:t>
+      </w:r>
+      <w:r>
+        <w:t>alculator</w:t>
+      </w:r>
+      <w:r>
+        <w:t xml:space="preserve"> permettant l’affichage console</w:t>
+      </w:r>
+    </w:p>
+    <w:p/>
+    <w:p/>
+    <w:p>
+      <w:pPr>
+        <w:sectPr>
+          <w:footerReference w:type="default" r:id="rId17"/>
+          <w:pgSz w:w="16838" w:h="11906" w:orient="landscape" w:code="9"/>
+          <w:pgMar w:top="1134" w:right="1134" w:bottom="851" w:left="1134" w:header="709" w:footer="709" w:gutter="0"/>
+          <w:cols w:space="708"/>
+          <w:docGrid w:linePitch="360"/>
+        </w:sectPr>
+      </w:pPr>
+    </w:p>
+    <w:p>
+      <w:pPr>
+        <w:pStyle w:val="Titre1"/>
+      </w:pPr>
+      <w:bookmarkStart w:id="12" w:name="_Toc532724453"/>
+      <w:r>
+        <w:lastRenderedPageBreak/>
+        <w:t>Description</w:t>
+      </w:r>
+      <w:bookmarkEnd w:id="12"/>
+    </w:p>
+    <w:p>
+      <w:r>
+        <w:t>Ici nous décrirons le fonctionnement de la classe Calculator.</w:t>
+      </w:r>
+    </w:p>
+    <w:p>
+      <w:pPr>
+        <w:pStyle w:val="Titre2"/>
+      </w:pPr>
+      <w:bookmarkStart w:id="13" w:name="_Toc532724454"/>
+      <w:r>
+        <w:t>Calculator</w:t>
+      </w:r>
+      <w:bookmarkEnd w:id="13"/>
+    </w:p>
+    <w:p>
+      <w:r>
+        <w:t>Comme pour la classe JCalculator celle-ci possède un attribue state permettant de garder en mémoire l’</w:t>
+      </w:r>
+      <w:r>
+        <w:t>état dit mémoire de la machine.</w:t>
+      </w:r>
+    </w:p>
+    <w:p>
+      <w:r>
+        <w:t>Par contre comme il n’y a pas t’interface graphique il faut détecter l’opération, que ce soit ajouter un nombre ou bien faire une opération. Pour cela nous utilisons un « map&lt;String, Operator&gt; » :</w:t>
+      </w:r>
+    </w:p>
+    <w:p>
+      <w:pPr>
+        <w:pStyle w:val="Paragraphedeliste"/>
+        <w:numPr>
+          <w:ilvl w:val="0"/>
+          <w:numId w:val="19"/>
+        </w:numPr>
+      </w:pPr>
+      <w:r>
+        <w:t>String : compare l’entrée de l’utilisateur et permet de rediriger sur la bonne opération.</w:t>
+      </w:r>
+    </w:p>
+    <w:p>
+      <w:pPr>
+        <w:pStyle w:val="Paragraphedeliste"/>
+        <w:numPr>
+          <w:ilvl w:val="0"/>
+          <w:numId w:val="19"/>
+        </w:numPr>
+      </w:pPr>
+      <w:r>
+        <w:t>Operator : Réalise l’opération associée à la String.</w:t>
+      </w:r>
+    </w:p>
+    <w:p>
+      <w:r>
+        <w:t>Le fonctio</w:t>
+      </w:r>
+      <w:r>
+        <w:t xml:space="preserve">nnement de base ne change pas, juste quelque modification, comme </w:t>
+      </w:r>
+      <w:r>
+        <w:t>le bouton enter</w:t>
+      </w:r>
+      <w:r>
+        <w:t xml:space="preserve"> qui</w:t>
+      </w:r>
+      <w:r>
+        <w:t xml:space="preserve"> n’existe pas (l’utilisateur appuie lui-même </w:t>
+      </w:r>
+      <w:r>
+        <w:t>sur entrer après chaque entré) ou</w:t>
+      </w:r>
+      <w:r>
+        <w:t xml:space="preserve"> les opérations C ou CE </w:t>
+      </w:r>
+      <w:r>
+        <w:t xml:space="preserve">qui </w:t>
+      </w:r>
+      <w:r>
+        <w:t>doivent être entrée manuellement.</w:t>
+      </w:r>
+    </w:p>
+    <w:p>
+      <w:pPr>
+        <w:pStyle w:val="Titre1"/>
+      </w:pPr>
+      <w:bookmarkStart w:id="14" w:name="_Toc532724455"/>
+      <w:r>
+        <w:t>Test de fonctionnement :</w:t>
+      </w:r>
+      <w:bookmarkEnd w:id="14"/>
+    </w:p>
+    <w:p>
+      <w:r>
+        <w:t>Dans un premier temps nous avons testé avec les mêmes entrées fournies dans la documentation pour voir si nous avions les mêmes résultats :</w:t>
+      </w:r>
+    </w:p>
+    <w:p>
+      <w:r>
+        <w:rPr>
+          <w:noProof/>
+          <w:lang w:eastAsia="fr-CH"/>
+        </w:rPr>
+        <w:drawing>
+          <wp:inline distT="0" distB="0" distL="0" distR="0" wp14:anchorId="157588F3" wp14:editId="5913860D">
+            <wp:extent cx="4278086" cy="4135483"/>
+            <wp:effectExtent l="0" t="0" r="8255" b="0"/>
+            <wp:docPr id="8" name="Image 8"/>
+            <wp:cNvGraphicFramePr>
+              <a:graphicFrameLocks xmlns:a="http://schemas.openxmlformats.org/drawingml/2006/main" noChangeAspect="1"/>
+            </wp:cNvGraphicFramePr>
+            <a:graphic xmlns:a="http://schemas.openxmlformats.org/drawingml/2006/main">
+              <a:graphicData uri="http://schemas.openxmlformats.org/drawingml/2006/picture">
+                <pic:pic xmlns:pic="http://schemas.openxmlformats.org/drawingml/2006/picture">
+                  <pic:nvPicPr>
+                    <pic:cNvPr id="8" name="capture Calculator.PNG"/>
+                    <pic:cNvPicPr/>
+                  </pic:nvPicPr>
+                  <pic:blipFill>
+                    <a:blip r:embed="rId18">
+                      <a:extLst>
+                        <a:ext uri="{28A0092B-C50C-407E-A947-70E740481C1C}">
+                          <a14:useLocalDpi xmlns:a14="http://schemas.microsoft.com/office/drawing/2010/main" val="0"/>
+                        </a:ext>
+                      </a:extLst>
+                    </a:blip>
+                    <a:stretch>
+                      <a:fillRect/>
+                    </a:stretch>
+                  </pic:blipFill>
+                  <pic:spPr>
+                    <a:xfrm>
+                      <a:off x="0" y="0"/>
+                      <a:ext cx="4284570" cy="4141751"/>
+                    </a:xfrm>
+                    <a:prstGeom prst="rect">
+                      <a:avLst/>
+                    </a:prstGeom>
+                  </pic:spPr>
+                </pic:pic>
+              </a:graphicData>
+            </a:graphic>
+          </wp:inline>
+        </w:drawing>
+      </w:r>
+    </w:p>
+    <w:p/>
+    <w:p/>
+    <w:p>
+      <w:pPr>
+        <w:pStyle w:val="Titre2"/>
+      </w:pPr>
+      <w:bookmarkStart w:id="15" w:name="_Toc532724456"/>
+      <w:r>
+        <w:lastRenderedPageBreak/>
+        <w:t>Test complémentaire</w:t>
+      </w:r>
+      <w:bookmarkEnd w:id="15"/>
+    </w:p>
+    <w:p>
+      <w:r>
+        <w:t>Après chaque situation l’appuie sur enter est réalisé :</w:t>
+      </w:r>
+    </w:p>
+    <w:tbl>
+      <w:tblPr>
+        <w:tblStyle w:val="Tableausimple1"/>
+        <w:tblW w:w="0" w:type="auto"/>
+        <w:tblLook w:val="04A0" w:firstRow="1" w:lastRow="0" w:firstColumn="1" w:lastColumn="0" w:noHBand="0" w:noVBand="1"/>
+      </w:tblPr>
+      <w:tblGrid>
+        <w:gridCol w:w="3248"/>
+        <w:gridCol w:w="5111"/>
+        <w:gridCol w:w="1552"/>
+      </w:tblGrid>
+      <w:tr>
+        <w:trPr>
+          <w:cnfStyle w:val="100000000000" w:firstRow="1" w:lastRow="0" w:firstColumn="0" w:lastColumn="0" w:oddVBand="0" w:evenVBand="0" w:oddHBand="0" w:evenHBand="0" w:firstRowFirstColumn="0" w:firstRowLastColumn="0" w:lastRowFirstColumn="0" w:lastRowLastColumn="0"/>
+        </w:trPr>
+        <w:tc>
+          <w:tcPr>
+            <w:cnfStyle w:val="001000000000" w:firstRow="0" w:lastRow="0" w:firstColumn="1" w:lastColumn="0" w:oddVBand="0" w:evenVBand="0" w:oddHBand="0" w:evenHBand="0" w:firstRowFirstColumn="0" w:firstRowLastColumn="0" w:lastRowFirstColumn="0" w:lastRowLastColumn="0"/>
+            <w:tcW w:w="3248" w:type="dxa"/>
+          </w:tcPr>
+          <w:p>
+            <w:r>
+              <w:t>Situation</w:t>
+            </w:r>
+          </w:p>
+        </w:tc>
+        <w:tc>
+          <w:tcPr>
+            <w:tcW w:w="5111" w:type="dxa"/>
+          </w:tcPr>
+          <w:p>
+            <w:pPr>
+              <w:cnfStyle w:val="100000000000" w:firstRow="1" w:lastRow="0" w:firstColumn="0" w:lastColumn="0" w:oddVBand="0" w:evenVBand="0" w:oddHBand="0" w:evenHBand="0" w:firstRowFirstColumn="0" w:firstRowLastColumn="0" w:lastRowFirstColumn="0" w:lastRowLastColumn="0"/>
+            </w:pPr>
+            <w:r>
+              <w:t>Attendue</w:t>
+            </w:r>
+          </w:p>
+        </w:tc>
+        <w:tc>
+          <w:tcPr>
+            <w:tcW w:w="1552" w:type="dxa"/>
+          </w:tcPr>
+          <w:p>
+            <w:pPr>
+              <w:cnfStyle w:val="100000000000" w:firstRow="1" w:lastRow="0" w:firstColumn="0" w:lastColumn="0" w:oddVBand="0" w:evenVBand="0" w:oddHBand="0" w:evenHBand="0" w:firstRowFirstColumn="0" w:firstRowLastColumn="0" w:lastRowFirstColumn="0" w:lastRowLastColumn="0"/>
+            </w:pPr>
+            <w:r>
+              <w:t>OK/Erreur</w:t>
+            </w:r>
+          </w:p>
+        </w:tc>
+      </w:tr>
+      <w:tr>
+        <w:trPr>
+          <w:cnfStyle w:val="000000100000" w:firstRow="0" w:lastRow="0" w:firstColumn="0" w:lastColumn="0" w:oddVBand="0" w:evenVBand="0" w:oddHBand="1" w:evenHBand="0" w:firstRowFirstColumn="0" w:firstRowLastColumn="0" w:lastRowFirstColumn="0" w:lastRowLastColumn="0"/>
+        </w:trPr>
+        <w:tc>
+          <w:tcPr>
+            <w:cnfStyle w:val="001000000000" w:firstRow="0" w:lastRow="0" w:firstColumn="1" w:lastColumn="0" w:oddVBand="0" w:evenVBand="0" w:oddHBand="0" w:evenHBand="0" w:firstRowFirstColumn="0" w:firstRowLastColumn="0" w:lastRowFirstColumn="0" w:lastRowLastColumn="0"/>
+            <w:tcW w:w="3248" w:type="dxa"/>
+          </w:tcPr>
+          <w:p>
+            <w:pPr>
+              <w:rPr>
+                <w:b w:val="0"/>
+              </w:rPr>
+            </w:pPr>
+            <w:r>
+              <w:rPr>
+                <w:b w:val="0"/>
+              </w:rPr>
+              <w:t>Entrée</w:t>
+            </w:r>
+            <w:r>
+              <w:rPr>
+                <w:b w:val="0"/>
+              </w:rPr>
+              <w:t xml:space="preserve"> </w:t>
+            </w:r>
+            <w:r>
+              <w:rPr>
+                <w:b w:val="0"/>
+              </w:rPr>
+              <w:t>d’</w:t>
+            </w:r>
+            <w:r>
+              <w:rPr>
+                <w:b w:val="0"/>
+              </w:rPr>
+              <w:t>une valeur</w:t>
+            </w:r>
+          </w:p>
+        </w:tc>
+        <w:tc>
+          <w:tcPr>
+            <w:tcW w:w="5111" w:type="dxa"/>
+          </w:tcPr>
+          <w:p>
+            <w:pPr>
+              <w:cnfStyle w:val="000000100000" w:firstRow="0" w:lastRow="0" w:firstColumn="0" w:lastColumn="0" w:oddVBand="0" w:evenVBand="0" w:oddHBand="1" w:evenHBand="0" w:firstRowFirstColumn="0" w:firstRowLastColumn="0" w:lastRowFirstColumn="0" w:lastRowLastColumn="0"/>
+            </w:pPr>
+            <w:r>
+              <w:t>La valeur s’ajoute à la stack et s’affiche</w:t>
+            </w:r>
+          </w:p>
+        </w:tc>
+        <w:tc>
+          <w:tcPr>
+            <w:tcW w:w="1552" w:type="dxa"/>
+          </w:tcPr>
+          <w:p>
+            <w:pPr>
+              <w:cnfStyle w:val="000000100000" w:firstRow="0" w:lastRow="0" w:firstColumn="0" w:lastColumn="0" w:oddVBand="0" w:evenVBand="0" w:oddHBand="1" w:evenHBand="0" w:firstRowFirstColumn="0" w:firstRowLastColumn="0" w:lastRowFirstColumn="0" w:lastRowLastColumn="0"/>
+            </w:pPr>
+            <w:r>
+              <w:t xml:space="preserve">On ne peut </w:t>
+            </w:r>
+            <w:r>
+              <w:t>entrer</w:t>
+            </w:r>
+            <w:r>
+              <w:t xml:space="preserve"> 0 au départ</w:t>
+            </w:r>
+          </w:p>
+        </w:tc>
+      </w:tr>
+      <w:tr>
+        <w:tc>
+          <w:tcPr>
+            <w:cnfStyle w:val="001000000000" w:firstRow="0" w:lastRow="0" w:firstColumn="1" w:lastColumn="0" w:oddVBand="0" w:evenVBand="0" w:oddHBand="0" w:evenHBand="0" w:firstRowFirstColumn="0" w:firstRowLastColumn="0" w:lastRowFirstColumn="0" w:lastRowLastColumn="0"/>
+            <w:tcW w:w="3248" w:type="dxa"/>
+          </w:tcPr>
+          <w:p>
+            <w:pPr>
+              <w:rPr>
+                <w:b w:val="0"/>
+              </w:rPr>
+            </w:pPr>
+            <w:r>
+              <w:rPr>
+                <w:b w:val="0"/>
+              </w:rPr>
+              <w:t>Entrée</w:t>
+            </w:r>
+            <w:r>
+              <w:rPr>
+                <w:b w:val="0"/>
+              </w:rPr>
+              <w:t xml:space="preserve"> d’u</w:t>
+            </w:r>
+            <w:r>
+              <w:rPr>
+                <w:b w:val="0"/>
+              </w:rPr>
+              <w:t xml:space="preserve">n opérateur binaire avec </w:t>
+            </w:r>
+            <w:r>
+              <w:rPr>
+                <w:b w:val="0"/>
+              </w:rPr>
+              <w:t xml:space="preserve">2 ou plus </w:t>
+            </w:r>
+            <w:r>
+              <w:rPr>
+                <w:b w:val="0"/>
+              </w:rPr>
+              <w:t>valeurs dans la stack</w:t>
+            </w:r>
+          </w:p>
+        </w:tc>
+        <w:tc>
+          <w:tcPr>
+            <w:tcW w:w="5111" w:type="dxa"/>
+          </w:tcPr>
+          <w:p>
+            <w:pPr>
+              <w:cnfStyle w:val="000000000000" w:firstRow="0" w:lastRow="0" w:firstColumn="0" w:lastColumn="0" w:oddVBand="0" w:evenVBand="0" w:oddHBand="0" w:evenHBand="0" w:firstRowFirstColumn="0" w:firstRowLastColumn="0" w:lastRowFirstColumn="0" w:lastRowLastColumn="0"/>
+            </w:pPr>
+            <w:r>
+              <w:t>L’opérateur réalise l’opération avec les 2 nombres</w:t>
+            </w:r>
+            <w:r>
+              <w:t xml:space="preserve"> les plus récents inséré dans la stack</w:t>
+            </w:r>
+          </w:p>
+        </w:tc>
+        <w:tc>
+          <w:tcPr>
+            <w:tcW w:w="1552" w:type="dxa"/>
+          </w:tcPr>
+          <w:p>
+            <w:pPr>
+              <w:cnfStyle w:val="000000000000" w:firstRow="0" w:lastRow="0" w:firstColumn="0" w:lastColumn="0" w:oddVBand="0" w:evenVBand="0" w:oddHBand="0" w:evenHBand="0" w:firstRowFirstColumn="0" w:firstRowLastColumn="0" w:lastRowFirstColumn="0" w:lastRowLastColumn="0"/>
+            </w:pPr>
+            <w:r>
+              <w:t>OK</w:t>
+            </w:r>
+          </w:p>
+        </w:tc>
+      </w:tr>
+      <w:tr>
+        <w:trPr>
+          <w:cnfStyle w:val="000000100000" w:firstRow="0" w:lastRow="0" w:firstColumn="0" w:lastColumn="0" w:oddVBand="0" w:evenVBand="0" w:oddHBand="1" w:evenHBand="0" w:firstRowFirstColumn="0" w:firstRowLastColumn="0" w:lastRowFirstColumn="0" w:lastRowLastColumn="0"/>
+        </w:trPr>
+        <w:tc>
+          <w:tcPr>
+            <w:cnfStyle w:val="001000000000" w:firstRow="0" w:lastRow="0" w:firstColumn="1" w:lastColumn="0" w:oddVBand="0" w:evenVBand="0" w:oddHBand="0" w:evenHBand="0" w:firstRowFirstColumn="0" w:firstRowLastColumn="0" w:lastRowFirstColumn="0" w:lastRowLastColumn="0"/>
+            <w:tcW w:w="3248" w:type="dxa"/>
+          </w:tcPr>
+          <w:p>
+            <w:pPr>
+              <w:rPr>
+                <w:b w:val="0"/>
+              </w:rPr>
+            </w:pPr>
+            <w:r>
+              <w:rPr>
+                <w:b w:val="0"/>
+              </w:rPr>
+              <w:t>Entrée d’un opérateur unaire avec 1 ou plus valeur dans la stack</w:t>
+            </w:r>
+          </w:p>
+        </w:tc>
+        <w:tc>
+          <w:tcPr>
+            <w:tcW w:w="5111" w:type="dxa"/>
+          </w:tcPr>
+          <w:p>
+            <w:pPr>
+              <w:cnfStyle w:val="000000100000" w:firstRow="0" w:lastRow="0" w:firstColumn="0" w:lastColumn="0" w:oddVBand="0" w:evenVBand="0" w:oddHBand="1" w:evenHBand="0" w:firstRowFirstColumn="0" w:firstRowLastColumn="0" w:lastRowFirstColumn="0" w:lastRowLastColumn="0"/>
+            </w:pPr>
+            <w:r>
+              <w:t>Réalise l’opération unaire avec la dernière valeur entrée</w:t>
+            </w:r>
+          </w:p>
+        </w:tc>
+        <w:tc>
+          <w:tcPr>
+            <w:tcW w:w="1552" w:type="dxa"/>
+          </w:tcPr>
+          <w:p>
+            <w:pPr>
+              <w:cnfStyle w:val="000000100000" w:firstRow="0" w:lastRow="0" w:firstColumn="0" w:lastColumn="0" w:oddVBand="0" w:evenVBand="0" w:oddHBand="1" w:evenHBand="0" w:firstRowFirstColumn="0" w:firstRowLastColumn="0" w:lastRowFirstColumn="0" w:lastRowLastColumn="0"/>
+            </w:pPr>
+            <w:r>
+              <w:t>OK</w:t>
+            </w:r>
+          </w:p>
+        </w:tc>
+      </w:tr>
+      <w:tr>
+        <w:tc>
+          <w:tcPr>
+            <w:cnfStyle w:val="001000000000" w:firstRow="0" w:lastRow="0" w:firstColumn="1" w:lastColumn="0" w:oddVBand="0" w:evenVBand="0" w:oddHBand="0" w:evenHBand="0" w:firstRowFirstColumn="0" w:firstRowLastColumn="0" w:lastRowFirstColumn="0" w:lastRowLastColumn="0"/>
+            <w:tcW w:w="3248" w:type="dxa"/>
+          </w:tcPr>
+          <w:p>
+            <w:pPr>
+              <w:rPr>
+                <w:b w:val="0"/>
+              </w:rPr>
+            </w:pPr>
+            <w:r>
+              <w:rPr>
+                <w:b w:val="0"/>
+              </w:rPr>
+              <w:t>Entrée d’un opérateur unaire alors qu’il n’y a aucune valeur</w:t>
+            </w:r>
+          </w:p>
+        </w:tc>
+        <w:tc>
+          <w:tcPr>
+            <w:tcW w:w="5111" w:type="dxa"/>
+          </w:tcPr>
+          <w:p>
+            <w:pPr>
+              <w:cnfStyle w:val="000000000000" w:firstRow="0" w:lastRow="0" w:firstColumn="0" w:lastColumn="0" w:oddVBand="0" w:evenVBand="0" w:oddHBand="0" w:evenHBand="0" w:firstRowFirstColumn="0" w:firstRowLastColumn="0" w:lastRowFirstColumn="0" w:lastRowLastColumn="0"/>
+            </w:pPr>
+            <w:r>
+              <w:t>Message d’erreur</w:t>
+            </w:r>
+            <w:r>
+              <w:t xml:space="preserve"> indiquant l’erreur et</w:t>
+            </w:r>
+            <w:r>
+              <w:t xml:space="preserve"> demandant d’entré CE ou C </w:t>
+            </w:r>
+          </w:p>
+        </w:tc>
+        <w:tc>
+          <w:tcPr>
+            <w:tcW w:w="1552" w:type="dxa"/>
+          </w:tcPr>
+          <w:p>
+            <w:pPr>
+              <w:cnfStyle w:val="000000000000" w:firstRow="0" w:lastRow="0" w:firstColumn="0" w:lastColumn="0" w:oddVBand="0" w:evenVBand="0" w:oddHBand="0" w:evenHBand="0" w:firstRowFirstColumn="0" w:firstRowLastColumn="0" w:lastRowFirstColumn="0" w:lastRowLastColumn="0"/>
+            </w:pPr>
+            <w:r>
+              <w:t>Affiche 0.0</w:t>
+            </w:r>
+          </w:p>
+        </w:tc>
+      </w:tr>
+      <w:tr>
+        <w:trPr>
+          <w:cnfStyle w:val="000000100000" w:firstRow="0" w:lastRow="0" w:firstColumn="0" w:lastColumn="0" w:oddVBand="0" w:evenVBand="0" w:oddHBand="1" w:evenHBand="0" w:firstRowFirstColumn="0" w:firstRowLastColumn="0" w:lastRowFirstColumn="0" w:lastRowLastColumn="0"/>
+        </w:trPr>
+        <w:tc>
+          <w:tcPr>
+            <w:cnfStyle w:val="001000000000" w:firstRow="0" w:lastRow="0" w:firstColumn="1" w:lastColumn="0" w:oddVBand="0" w:evenVBand="0" w:oddHBand="0" w:evenHBand="0" w:firstRowFirstColumn="0" w:firstRowLastColumn="0" w:lastRowFirstColumn="0" w:lastRowLastColumn="0"/>
+            <w:tcW w:w="3248" w:type="dxa"/>
+          </w:tcPr>
+          <w:p>
+            <w:pPr>
+              <w:rPr>
+                <w:b w:val="0"/>
+              </w:rPr>
+            </w:pPr>
+            <w:r>
+              <w:rPr>
+                <w:b w:val="0"/>
+              </w:rPr>
+              <w:t>Entrée d’un opérateur binaire alors qu’il n’y a aucune ou 1 valeur contenue dans la stack</w:t>
+            </w:r>
+          </w:p>
+        </w:tc>
+        <w:tc>
+          <w:tcPr>
+            <w:tcW w:w="5111" w:type="dxa"/>
+          </w:tcPr>
+          <w:p>
+            <w:pPr>
+              <w:cnfStyle w:val="000000100000" w:firstRow="0" w:lastRow="0" w:firstColumn="0" w:lastColumn="0" w:oddVBand="0" w:evenVBand="0" w:oddHBand="1" w:evenHBand="0" w:firstRowFirstColumn="0" w:firstRowLastColumn="0" w:lastRowFirstColumn="0" w:lastRowLastColumn="0"/>
+            </w:pPr>
+            <w:r>
+              <w:t>Message d’erreur indiquant l’erreur et demandant d’entré CE ou C</w:t>
+            </w:r>
+          </w:p>
+        </w:tc>
+        <w:tc>
+          <w:tcPr>
+            <w:tcW w:w="1552" w:type="dxa"/>
+          </w:tcPr>
+          <w:p>
+            <w:pPr>
+              <w:cnfStyle w:val="000000100000" w:firstRow="0" w:lastRow="0" w:firstColumn="0" w:lastColumn="0" w:oddVBand="0" w:evenVBand="0" w:oddHBand="1" w:evenHBand="0" w:firstRowFirstColumn="0" w:firstRowLastColumn="0" w:lastRowFirstColumn="0" w:lastRowLastColumn="0"/>
+            </w:pPr>
+            <w:r>
+              <w:t>OK</w:t>
+            </w:r>
+          </w:p>
+        </w:tc>
+      </w:tr>
+      <w:tr>
+        <w:tc>
+          <w:tcPr>
+            <w:cnfStyle w:val="001000000000" w:firstRow="0" w:lastRow="0" w:firstColumn="1" w:lastColumn="0" w:oddVBand="0" w:evenVBand="0" w:oddHBand="0" w:evenHBand="0" w:firstRowFirstColumn="0" w:firstRowLastColumn="0" w:lastRowFirstColumn="0" w:lastRowLastColumn="0"/>
+            <w:tcW w:w="3248" w:type="dxa"/>
+          </w:tcPr>
+          <w:p>
+            <w:pPr>
+              <w:rPr>
+                <w:b w:val="0"/>
+              </w:rPr>
+            </w:pPr>
+            <w:r>
+              <w:rPr>
+                <w:b w:val="0"/>
+              </w:rPr>
+              <w:t>Division par 0</w:t>
+            </w:r>
+            <w:r>
+              <w:rPr>
+                <w:b w:val="0"/>
+              </w:rPr>
+              <w:t xml:space="preserve"> (avec l’opération ou le reverse)</w:t>
+            </w:r>
+          </w:p>
+        </w:tc>
+        <w:tc>
+          <w:tcPr>
+            <w:tcW w:w="5111" w:type="dxa"/>
+          </w:tcPr>
+          <w:p>
+            <w:pPr>
+              <w:cnfStyle w:val="000000000000" w:firstRow="0" w:lastRow="0" w:firstColumn="0" w:lastColumn="0" w:oddVBand="0" w:evenVBand="0" w:oddHBand="0" w:evenHBand="0" w:firstRowFirstColumn="0" w:firstRowLastColumn="0" w:lastRowFirstColumn="0" w:lastRowLastColumn="0"/>
+            </w:pPr>
+            <w:r>
+              <w:t>Message d’erreur indiquant l’impossibilité de l’opération et d’entrée CE ou C</w:t>
+            </w:r>
+          </w:p>
+        </w:tc>
+        <w:tc>
+          <w:tcPr>
+            <w:tcW w:w="1552" w:type="dxa"/>
+          </w:tcPr>
+          <w:p>
+            <w:pPr>
+              <w:cnfStyle w:val="000000000000" w:firstRow="0" w:lastRow="0" w:firstColumn="0" w:lastColumn="0" w:oddVBand="0" w:evenVBand="0" w:oddHBand="0" w:evenHBand="0" w:firstRowFirstColumn="0" w:firstRowLastColumn="0" w:lastRowFirstColumn="0" w:lastRowLastColumn="0"/>
+            </w:pPr>
+            <w:r>
+              <w:t>OK</w:t>
+            </w:r>
+          </w:p>
+        </w:tc>
+      </w:tr>
+      <w:tr>
+        <w:trPr>
+          <w:cnfStyle w:val="000000100000" w:firstRow="0" w:lastRow="0" w:firstColumn="0" w:lastColumn="0" w:oddVBand="0" w:evenVBand="0" w:oddHBand="1" w:evenHBand="0" w:firstRowFirstColumn="0" w:firstRowLastColumn="0" w:lastRowFirstColumn="0" w:lastRowLastColumn="0"/>
+        </w:trPr>
+        <w:tc>
+          <w:tcPr>
+            <w:cnfStyle w:val="001000000000" w:firstRow="0" w:lastRow="0" w:firstColumn="1" w:lastColumn="0" w:oddVBand="0" w:evenVBand="0" w:oddHBand="0" w:evenHBand="0" w:firstRowFirstColumn="0" w:firstRowLastColumn="0" w:lastRowFirstColumn="0" w:lastRowLastColumn="0"/>
+            <w:tcW w:w="3248" w:type="dxa"/>
+          </w:tcPr>
+          <w:p>
+            <w:pPr>
+              <w:rPr>
+                <w:b w:val="0"/>
+              </w:rPr>
+            </w:pPr>
+            <w:r>
+              <w:rPr>
+                <w:b w:val="0"/>
+              </w:rPr>
+              <w:t>Racine d’un nombre négatif</w:t>
+            </w:r>
+          </w:p>
+        </w:tc>
+        <w:tc>
+          <w:tcPr>
+            <w:tcW w:w="5111" w:type="dxa"/>
+          </w:tcPr>
+          <w:p>
+            <w:pPr>
+              <w:cnfStyle w:val="000000100000" w:firstRow="0" w:lastRow="0" w:firstColumn="0" w:lastColumn="0" w:oddVBand="0" w:evenVBand="0" w:oddHBand="1" w:evenHBand="0" w:firstRowFirstColumn="0" w:firstRowLastColumn="0" w:lastRowFirstColumn="0" w:lastRowLastColumn="0"/>
+            </w:pPr>
+            <w:r>
+              <w:t>Message d’erreur indiquant l’impossibilité de l’opération et d’entrée CE ou C</w:t>
+            </w:r>
+          </w:p>
+        </w:tc>
+        <w:tc>
+          <w:tcPr>
+            <w:tcW w:w="1552" w:type="dxa"/>
+          </w:tcPr>
+          <w:p>
+            <w:pPr>
+              <w:cnfStyle w:val="000000100000" w:firstRow="0" w:lastRow="0" w:firstColumn="0" w:lastColumn="0" w:oddVBand="0" w:evenVBand="0" w:oddHBand="1" w:evenHBand="0" w:firstRowFirstColumn="0" w:firstRowLastColumn="0" w:lastRowFirstColumn="0" w:lastRowLastColumn="0"/>
+            </w:pPr>
+            <w:r>
+              <w:t>OK</w:t>
+            </w:r>
+          </w:p>
+        </w:tc>
+      </w:tr>
+      <w:tr>
+        <w:tc>
+          <w:tcPr>
+            <w:cnfStyle w:val="001000000000" w:firstRow="0" w:lastRow="0" w:firstColumn="1" w:lastColumn="0" w:oddVBand="0" w:evenVBand="0" w:oddHBand="0" w:evenHBand="0" w:firstRowFirstColumn="0" w:firstRowLastColumn="0" w:lastRowFirstColumn="0" w:lastRowLastColumn="0"/>
+            <w:tcW w:w="3248" w:type="dxa"/>
+          </w:tcPr>
+          <w:p>
+            <w:pPr>
+              <w:rPr>
+                <w:b w:val="0"/>
+              </w:rPr>
+            </w:pPr>
+            <w:r>
+              <w:rPr>
+                <w:b w:val="0"/>
+              </w:rPr>
+              <w:t>Entrée CE</w:t>
+            </w:r>
+          </w:p>
+        </w:tc>
+        <w:tc>
+          <w:tcPr>
+            <w:tcW w:w="5111" w:type="dxa"/>
+          </w:tcPr>
+          <w:p>
+            <w:pPr>
+              <w:cnfStyle w:val="000000000000" w:firstRow="0" w:lastRow="0" w:firstColumn="0" w:lastColumn="0" w:oddVBand="0" w:evenVBand="0" w:oddHBand="0" w:evenHBand="0" w:firstRowFirstColumn="0" w:firstRowLastColumn="0" w:lastRowFirstColumn="0" w:lastRowLastColumn="0"/>
+            </w:pPr>
+            <w:r>
+              <w:t>Retourne à l’état ou on entre les valeurs</w:t>
+            </w:r>
+          </w:p>
+        </w:tc>
+        <w:tc>
+          <w:tcPr>
+            <w:tcW w:w="1552" w:type="dxa"/>
+          </w:tcPr>
+          <w:p>
+            <w:pPr>
+              <w:cnfStyle w:val="000000000000" w:firstRow="0" w:lastRow="0" w:firstColumn="0" w:lastColumn="0" w:oddVBand="0" w:evenVBand="0" w:oddHBand="0" w:evenHBand="0" w:firstRowFirstColumn="0" w:firstRowLastColumn="0" w:lastRowFirstColumn="0" w:lastRowLastColumn="0"/>
+            </w:pPr>
+            <w:r>
+              <w:t>OK</w:t>
+            </w:r>
+          </w:p>
+        </w:tc>
+      </w:tr>
+      <w:tr>
+        <w:trPr>
+          <w:cnfStyle w:val="000000100000" w:firstRow="0" w:lastRow="0" w:firstColumn="0" w:lastColumn="0" w:oddVBand="0" w:evenVBand="0" w:oddHBand="1" w:evenHBand="0" w:firstRowFirstColumn="0" w:firstRowLastColumn="0" w:lastRowFirstColumn="0" w:lastRowLastColumn="0"/>
+        </w:trPr>
+        <w:tc>
+          <w:tcPr>
+            <w:cnfStyle w:val="001000000000" w:firstRow="0" w:lastRow="0" w:firstColumn="1" w:lastColumn="0" w:oddVBand="0" w:evenVBand="0" w:oddHBand="0" w:evenHBand="0" w:firstRowFirstColumn="0" w:firstRowLastColumn="0" w:lastRowFirstColumn="0" w:lastRowLastColumn="0"/>
+            <w:tcW w:w="3248" w:type="dxa"/>
+          </w:tcPr>
+          <w:p>
+            <w:pPr>
+              <w:rPr>
+                <w:b w:val="0"/>
+              </w:rPr>
+            </w:pPr>
+            <w:r>
+              <w:rPr>
+                <w:b w:val="0"/>
+              </w:rPr>
+              <w:t>Entrée C</w:t>
+            </w:r>
+          </w:p>
+        </w:tc>
+        <w:tc>
+          <w:tcPr>
+            <w:tcW w:w="5111" w:type="dxa"/>
+          </w:tcPr>
+          <w:p>
+            <w:pPr>
+              <w:cnfStyle w:val="000000100000" w:firstRow="0" w:lastRow="0" w:firstColumn="0" w:lastColumn="0" w:oddVBand="0" w:evenVBand="0" w:oddHBand="1" w:evenHBand="0" w:firstRowFirstColumn="0" w:firstRowLastColumn="0" w:lastRowFirstColumn="0" w:lastRowLastColumn="0"/>
+            </w:pPr>
+            <w:r>
+              <w:t>Retourne à l’état ou on entre les valeurs</w:t>
+            </w:r>
+            <w:r>
+              <w:t xml:space="preserve"> et suprime ce qu’il y a dans la stack</w:t>
+            </w:r>
+            <w:bookmarkStart w:id="16" w:name="_GoBack"/>
+            <w:bookmarkEnd w:id="16"/>
+          </w:p>
+        </w:tc>
+        <w:tc>
+          <w:tcPr>
+            <w:tcW w:w="1552" w:type="dxa"/>
+          </w:tcPr>
+          <w:p>
+            <w:pPr>
+              <w:cnfStyle w:val="000000100000" w:firstRow="0" w:lastRow="0" w:firstColumn="0" w:lastColumn="0" w:oddVBand="0" w:evenVBand="0" w:oddHBand="1" w:evenHBand="0" w:firstRowFirstColumn="0" w:firstRowLastColumn="0" w:lastRowFirstColumn="0" w:lastRowLastColumn="0"/>
+            </w:pPr>
+            <w:r>
+              <w:t>OK</w:t>
+            </w:r>
+          </w:p>
+        </w:tc>
+      </w:tr>
+      <w:tr>
+        <w:tc>
+          <w:tcPr>
+            <w:cnfStyle w:val="001000000000" w:firstRow="0" w:lastRow="0" w:firstColumn="1" w:lastColumn="0" w:oddVBand="0" w:evenVBand="0" w:oddHBand="0" w:evenHBand="0" w:firstRowFirstColumn="0" w:firstRowLastColumn="0" w:lastRowFirstColumn="0" w:lastRowLastColumn="0"/>
+            <w:tcW w:w="3248" w:type="dxa"/>
+          </w:tcPr>
+          <w:p>
+            <w:pPr>
+              <w:rPr>
+                <w:b w:val="0"/>
+              </w:rPr>
+            </w:pPr>
+          </w:p>
+        </w:tc>
+        <w:tc>
+          <w:tcPr>
+            <w:tcW w:w="5111" w:type="dxa"/>
+          </w:tcPr>
+          <w:p>
+            <w:pPr>
+              <w:cnfStyle w:val="000000000000" w:firstRow="0" w:lastRow="0" w:firstColumn="0" w:lastColumn="0" w:oddVBand="0" w:evenVBand="0" w:oddHBand="0" w:evenHBand="0" w:firstRowFirstColumn="0" w:firstRowLastColumn="0" w:lastRowFirstColumn="0" w:lastRowLastColumn="0"/>
+            </w:pPr>
+          </w:p>
+        </w:tc>
+        <w:tc>
+          <w:tcPr>
+            <w:tcW w:w="1552" w:type="dxa"/>
+          </w:tcPr>
+          <w:p>
+            <w:pPr>
+              <w:cnfStyle w:val="000000000000" w:firstRow="0" w:lastRow="0" w:firstColumn="0" w:lastColumn="0" w:oddVBand="0" w:evenVBand="0" w:oddHBand="0" w:evenHBand="0" w:firstRowFirstColumn="0" w:firstRowLastColumn="0" w:lastRowFirstColumn="0" w:lastRowLastColumn="0"/>
+            </w:pPr>
+            <w:r>
+              <w:t>OK</w:t>
+            </w:r>
+          </w:p>
+        </w:tc>
+      </w:tr>
+      <w:tr>
+        <w:trPr>
+          <w:cnfStyle w:val="000000100000" w:firstRow="0" w:lastRow="0" w:firstColumn="0" w:lastColumn="0" w:oddVBand="0" w:evenVBand="0" w:oddHBand="1" w:evenHBand="0" w:firstRowFirstColumn="0" w:firstRowLastColumn="0" w:lastRowFirstColumn="0" w:lastRowLastColumn="0"/>
+        </w:trPr>
+        <w:tc>
+          <w:tcPr>
+            <w:cnfStyle w:val="001000000000" w:firstRow="0" w:lastRow="0" w:firstColumn="1" w:lastColumn="0" w:oddVBand="0" w:evenVBand="0" w:oddHBand="0" w:evenHBand="0" w:firstRowFirstColumn="0" w:firstRowLastColumn="0" w:lastRowFirstColumn="0" w:lastRowLastColumn="0"/>
+            <w:tcW w:w="3248" w:type="dxa"/>
+          </w:tcPr>
+          <w:p>
+            <w:pPr>
+              <w:rPr>
+                <w:b w:val="0"/>
+              </w:rPr>
+            </w:pPr>
+          </w:p>
+        </w:tc>
+        <w:tc>
+          <w:tcPr>
+            <w:tcW w:w="5111" w:type="dxa"/>
+          </w:tcPr>
+          <w:p>
+            <w:pPr>
+              <w:cnfStyle w:val="000000100000" w:firstRow="0" w:lastRow="0" w:firstColumn="0" w:lastColumn="0" w:oddVBand="0" w:evenVBand="0" w:oddHBand="1" w:evenHBand="0" w:firstRowFirstColumn="0" w:firstRowLastColumn="0" w:lastRowFirstColumn="0" w:lastRowLastColumn="0"/>
+            </w:pPr>
+          </w:p>
+        </w:tc>
+        <w:tc>
+          <w:tcPr>
+            <w:tcW w:w="1552" w:type="dxa"/>
+          </w:tcPr>
+          <w:p>
+            <w:pPr>
+              <w:cnfStyle w:val="000000100000" w:firstRow="0" w:lastRow="0" w:firstColumn="0" w:lastColumn="0" w:oddVBand="0" w:evenVBand="0" w:oddHBand="1" w:evenHBand="0" w:firstRowFirstColumn="0" w:firstRowLastColumn="0" w:lastRowFirstColumn="0" w:lastRowLastColumn="0"/>
+            </w:pPr>
+            <w:r>
+              <w:t>OK</w:t>
+            </w:r>
+          </w:p>
+        </w:tc>
+      </w:tr>
+      <w:tr>
+        <w:tc>
+          <w:tcPr>
+            <w:cnfStyle w:val="001000000000" w:firstRow="0" w:lastRow="0" w:firstColumn="1" w:lastColumn="0" w:oddVBand="0" w:evenVBand="0" w:oddHBand="0" w:evenHBand="0" w:firstRowFirstColumn="0" w:firstRowLastColumn="0" w:lastRowFirstColumn="0" w:lastRowLastColumn="0"/>
+            <w:tcW w:w="3248" w:type="dxa"/>
+          </w:tcPr>
+          <w:p>
+            <w:pPr>
+              <w:rPr>
+                <w:b w:val="0"/>
+              </w:rPr>
+            </w:pPr>
+          </w:p>
+        </w:tc>
+        <w:tc>
+          <w:tcPr>
+            <w:tcW w:w="5111" w:type="dxa"/>
+          </w:tcPr>
+          <w:p>
+            <w:pPr>
+              <w:cnfStyle w:val="000000000000" w:firstRow="0" w:lastRow="0" w:firstColumn="0" w:lastColumn="0" w:oddVBand="0" w:evenVBand="0" w:oddHBand="0" w:evenHBand="0" w:firstRowFirstColumn="0" w:firstRowLastColumn="0" w:lastRowFirstColumn="0" w:lastRowLastColumn="0"/>
+            </w:pPr>
+          </w:p>
+        </w:tc>
+        <w:tc>
+          <w:tcPr>
+            <w:tcW w:w="1552" w:type="dxa"/>
+          </w:tcPr>
+          <w:p>
+            <w:pPr>
+              <w:cnfStyle w:val="000000000000" w:firstRow="0" w:lastRow="0" w:firstColumn="0" w:lastColumn="0" w:oddVBand="0" w:evenVBand="0" w:oddHBand="0" w:evenHBand="0" w:firstRowFirstColumn="0" w:firstRowLastColumn="0" w:lastRowFirstColumn="0" w:lastRowLastColumn="0"/>
+            </w:pPr>
+            <w:r>
+              <w:t>OK</w:t>
+            </w:r>
+          </w:p>
+        </w:tc>
+      </w:tr>
+      <w:tr>
+        <w:trPr>
+          <w:cnfStyle w:val="000000100000" w:firstRow="0" w:lastRow="0" w:firstColumn="0" w:lastColumn="0" w:oddVBand="0" w:evenVBand="0" w:oddHBand="1" w:evenHBand="0" w:firstRowFirstColumn="0" w:firstRowLastColumn="0" w:lastRowFirstColumn="0" w:lastRowLastColumn="0"/>
+        </w:trPr>
+        <w:tc>
+          <w:tcPr>
+            <w:cnfStyle w:val="001000000000" w:firstRow="0" w:lastRow="0" w:firstColumn="1" w:lastColumn="0" w:oddVBand="0" w:evenVBand="0" w:oddHBand="0" w:evenHBand="0" w:firstRowFirstColumn="0" w:firstRowLastColumn="0" w:lastRowFirstColumn="0" w:lastRowLastColumn="0"/>
+            <w:tcW w:w="3248" w:type="dxa"/>
+          </w:tcPr>
+          <w:p>
+            <w:pPr>
+              <w:rPr>
+                <w:b w:val="0"/>
+              </w:rPr>
+            </w:pPr>
+          </w:p>
+        </w:tc>
+        <w:tc>
+          <w:tcPr>
+            <w:tcW w:w="5111" w:type="dxa"/>
+          </w:tcPr>
+          <w:p>
+            <w:pPr>
+              <w:cnfStyle w:val="000000100000" w:firstRow="0" w:lastRow="0" w:firstColumn="0" w:lastColumn="0" w:oddVBand="0" w:evenVBand="0" w:oddHBand="1" w:evenHBand="0" w:firstRowFirstColumn="0" w:firstRowLastColumn="0" w:lastRowFirstColumn="0" w:lastRowLastColumn="0"/>
+            </w:pPr>
+          </w:p>
+        </w:tc>
+        <w:tc>
+          <w:tcPr>
+            <w:tcW w:w="1552" w:type="dxa"/>
+          </w:tcPr>
+          <w:p>
+            <w:pPr>
+              <w:cnfStyle w:val="000000100000" w:firstRow="0" w:lastRow="0" w:firstColumn="0" w:lastColumn="0" w:oddVBand="0" w:evenVBand="0" w:oddHBand="1" w:evenHBand="0" w:firstRowFirstColumn="0" w:firstRowLastColumn="0" w:lastRowFirstColumn="0" w:lastRowLastColumn="0"/>
+            </w:pPr>
+            <w:r>
+              <w:t>OK</w:t>
+            </w:r>
+          </w:p>
+        </w:tc>
+      </w:tr>
+      <w:tr>
+        <w:tc>
+          <w:tcPr>
+            <w:cnfStyle w:val="001000000000" w:firstRow="0" w:lastRow="0" w:firstColumn="1" w:lastColumn="0" w:oddVBand="0" w:evenVBand="0" w:oddHBand="0" w:evenHBand="0" w:firstRowFirstColumn="0" w:firstRowLastColumn="0" w:lastRowFirstColumn="0" w:lastRowLastColumn="0"/>
+            <w:tcW w:w="3248" w:type="dxa"/>
+          </w:tcPr>
+          <w:p>
+            <w:pPr>
+              <w:rPr>
+                <w:b w:val="0"/>
+              </w:rPr>
+            </w:pPr>
+          </w:p>
+        </w:tc>
+        <w:tc>
+          <w:tcPr>
+            <w:tcW w:w="5111" w:type="dxa"/>
+          </w:tcPr>
+          <w:p>
+            <w:pPr>
+              <w:cnfStyle w:val="000000000000" w:firstRow="0" w:lastRow="0" w:firstColumn="0" w:lastColumn="0" w:oddVBand="0" w:evenVBand="0" w:oddHBand="0" w:evenHBand="0" w:firstRowFirstColumn="0" w:firstRowLastColumn="0" w:lastRowFirstColumn="0" w:lastRowLastColumn="0"/>
+            </w:pPr>
+          </w:p>
+        </w:tc>
+        <w:tc>
+          <w:tcPr>
+            <w:tcW w:w="1552" w:type="dxa"/>
+          </w:tcPr>
+          <w:p>
+            <w:pPr>
+              <w:cnfStyle w:val="000000000000" w:firstRow="0" w:lastRow="0" w:firstColumn="0" w:lastColumn="0" w:oddVBand="0" w:evenVBand="0" w:oddHBand="0" w:evenHBand="0" w:firstRowFirstColumn="0" w:firstRowLastColumn="0" w:lastRowFirstColumn="0" w:lastRowLastColumn="0"/>
+            </w:pPr>
+            <w:r>
+              <w:t>OK</w:t>
+            </w:r>
+          </w:p>
+        </w:tc>
+      </w:tr>
+      <w:tr>
+        <w:trPr>
+          <w:cnfStyle w:val="000000100000" w:firstRow="0" w:lastRow="0" w:firstColumn="0" w:lastColumn="0" w:oddVBand="0" w:evenVBand="0" w:oddHBand="1" w:evenHBand="0" w:firstRowFirstColumn="0" w:firstRowLastColumn="0" w:lastRowFirstColumn="0" w:lastRowLastColumn="0"/>
+        </w:trPr>
+        <w:tc>
+          <w:tcPr>
+            <w:cnfStyle w:val="001000000000" w:firstRow="0" w:lastRow="0" w:firstColumn="1" w:lastColumn="0" w:oddVBand="0" w:evenVBand="0" w:oddHBand="0" w:evenHBand="0" w:firstRowFirstColumn="0" w:firstRowLastColumn="0" w:lastRowFirstColumn="0" w:lastRowLastColumn="0"/>
+            <w:tcW w:w="3248" w:type="dxa"/>
+          </w:tcPr>
+          <w:p>
+            <w:pPr>
+              <w:rPr>
+                <w:b w:val="0"/>
+              </w:rPr>
+            </w:pPr>
+          </w:p>
+        </w:tc>
+        <w:tc>
+          <w:tcPr>
+            <w:tcW w:w="5111" w:type="dxa"/>
+          </w:tcPr>
+          <w:p>
+            <w:pPr>
+              <w:cnfStyle w:val="000000100000" w:firstRow="0" w:lastRow="0" w:firstColumn="0" w:lastColumn="0" w:oddVBand="0" w:evenVBand="0" w:oddHBand="1" w:evenHBand="0" w:firstRowFirstColumn="0" w:firstRowLastColumn="0" w:lastRowFirstColumn="0" w:lastRowLastColumn="0"/>
+            </w:pPr>
+          </w:p>
+        </w:tc>
+        <w:tc>
+          <w:tcPr>
+            <w:tcW w:w="1552" w:type="dxa"/>
+          </w:tcPr>
+          <w:p>
+            <w:pPr>
+              <w:cnfStyle w:val="000000100000" w:firstRow="0" w:lastRow="0" w:firstColumn="0" w:lastColumn="0" w:oddVBand="0" w:evenVBand="0" w:oddHBand="1" w:evenHBand="0" w:firstRowFirstColumn="0" w:firstRowLastColumn="0" w:lastRowFirstColumn="0" w:lastRowLastColumn="0"/>
+            </w:pPr>
+            <w:r>
+              <w:t>OK</w:t>
+            </w:r>
+          </w:p>
+        </w:tc>
+      </w:tr>
+      <w:tr>
+        <w:tc>
+          <w:tcPr>
+            <w:cnfStyle w:val="001000000000" w:firstRow="0" w:lastRow="0" w:firstColumn="1" w:lastColumn="0" w:oddVBand="0" w:evenVBand="0" w:oddHBand="0" w:evenHBand="0" w:firstRowFirstColumn="0" w:firstRowLastColumn="0" w:lastRowFirstColumn="0" w:lastRowLastColumn="0"/>
+            <w:tcW w:w="3248" w:type="dxa"/>
+          </w:tcPr>
+          <w:p>
+            <w:pPr>
+              <w:rPr>
+                <w:b w:val="0"/>
+              </w:rPr>
+            </w:pPr>
+          </w:p>
+        </w:tc>
+        <w:tc>
+          <w:tcPr>
+            <w:tcW w:w="5111" w:type="dxa"/>
+          </w:tcPr>
+          <w:p>
+            <w:pPr>
+              <w:cnfStyle w:val="000000000000" w:firstRow="0" w:lastRow="0" w:firstColumn="0" w:lastColumn="0" w:oddVBand="0" w:evenVBand="0" w:oddHBand="0" w:evenHBand="0" w:firstRowFirstColumn="0" w:firstRowLastColumn="0" w:lastRowFirstColumn="0" w:lastRowLastColumn="0"/>
+            </w:pPr>
+          </w:p>
+        </w:tc>
+        <w:tc>
+          <w:tcPr>
+            <w:tcW w:w="1552" w:type="dxa"/>
+          </w:tcPr>
+          <w:p>
+            <w:pPr>
+              <w:cnfStyle w:val="000000000000" w:firstRow="0" w:lastRow="0" w:firstColumn="0" w:lastColumn="0" w:oddVBand="0" w:evenVBand="0" w:oddHBand="0" w:evenHBand="0" w:firstRowFirstColumn="0" w:firstRowLastColumn="0" w:lastRowFirstColumn="0" w:lastRowLastColumn="0"/>
+            </w:pPr>
+            <w:r>
+              <w:t>OK</w:t>
+            </w:r>
+          </w:p>
+        </w:tc>
+      </w:tr>
+    </w:tbl>
+    <w:p/>
+    <w:p/>
+    <w:p/>
+    <w:p/>
+    <w:p/>
+    <w:p/>
+    <w:p/>
+    <w:p/>
+    <w:p/>
+    <w:p/>
+    <w:p/>
+    <w:p/>
+    <w:p/>
+    <w:p/>
+    <w:p/>
+    <w:p/>
+    <w:p/>
+    <w:p/>
+    <w:p/>
+    <w:p/>
+    <w:p/>
+    <w:p/>
+    <w:p/>
+    <w:p/>
+    <w:p/>
+    <w:p/>
     <w:sectPr>
-      <w:footerReference w:type="default" r:id="rId15"/>
       <w:pgSz w:w="11906" w:h="16838" w:code="9"/>
       <w:pgMar w:top="1134" w:right="851" w:bottom="1134" w:left="1134" w:header="709" w:footer="709" w:gutter="0"/>
       <w:cols w:space="708"/>
@@ -4843,13 +5371,8 @@
           <w:pPr>
             <w:pStyle w:val="Pieddepage"/>
           </w:pPr>
-          <w:proofErr w:type="spellStart"/>
           <w:r>
-            <w:t>Bouyiatiotis</w:t>
-          </w:r>
-          <w:proofErr w:type="spellEnd"/>
-          <w:r>
-            <w:t xml:space="preserve"> Stéphane</w:t>
+            <w:t>Bouyiatiotis Stéphane</w:t>
           </w:r>
         </w:p>
         <w:p>
@@ -4913,7 +5436,7 @@
             <w:rPr>
               <w:noProof/>
             </w:rPr>
-            <w:t>8</w:t>
+            <w:t>12</w:t>
           </w:r>
           <w:r>
             <w:rPr>
@@ -4945,7 +5468,7 @@
             <w:rPr>
               <w:noProof/>
             </w:rPr>
-            <w:t>11 décembre 2018</w:t>
+            <w:t>16 décembre 2018</w:t>
           </w:r>
           <w:r>
             <w:fldChar w:fldCharType="end"/>
@@ -4990,13 +5513,8 @@
           <w:pPr>
             <w:pStyle w:val="Pieddepage"/>
           </w:pPr>
-          <w:proofErr w:type="spellStart"/>
           <w:r>
-            <w:t>Bouyiatiotis</w:t>
-          </w:r>
-          <w:proofErr w:type="spellEnd"/>
-          <w:r>
-            <w:t xml:space="preserve"> Stéphane</w:t>
+            <w:t>Bouyiatiotis Stéphane</w:t>
           </w:r>
         </w:p>
         <w:p>
@@ -5030,7 +5548,7 @@
             <w:rPr>
               <w:noProof/>
             </w:rPr>
-            <w:t>3</w:t>
+            <w:t>4</w:t>
           </w:r>
           <w:r>
             <w:fldChar w:fldCharType="end"/>
@@ -5060,7 +5578,7 @@
             <w:rPr>
               <w:noProof/>
             </w:rPr>
-            <w:t>8</w:t>
+            <w:t>12</w:t>
           </w:r>
           <w:r>
             <w:rPr>
@@ -5092,7 +5610,7 @@
             <w:rPr>
               <w:noProof/>
             </w:rPr>
-            <w:t>11 décembre 2018</w:t>
+            <w:t>16 décembre 2018</w:t>
           </w:r>
           <w:r>
             <w:fldChar w:fldCharType="end"/>
@@ -5137,13 +5655,8 @@
           <w:pPr>
             <w:pStyle w:val="Pieddepage"/>
           </w:pPr>
-          <w:proofErr w:type="spellStart"/>
           <w:r>
-            <w:t>Bouyiatiotis</w:t>
-          </w:r>
-          <w:proofErr w:type="spellEnd"/>
-          <w:r>
-            <w:t xml:space="preserve"> Stéphane</w:t>
+            <w:t>Bouyiatiotis Stéphane</w:t>
           </w:r>
         </w:p>
         <w:p>
@@ -5207,7 +5720,7 @@
             <w:rPr>
               <w:noProof/>
             </w:rPr>
-            <w:t>8</w:t>
+            <w:t>12</w:t>
           </w:r>
           <w:r>
             <w:rPr>
@@ -5239,7 +5752,152 @@
             <w:rPr>
               <w:noProof/>
             </w:rPr>
-            <w:t>11 décembre 2018</w:t>
+            <w:t>16 décembre 2018</w:t>
+          </w:r>
+          <w:r>
+            <w:fldChar w:fldCharType="end"/>
+          </w:r>
+        </w:p>
+      </w:tc>
+    </w:tr>
+  </w:tbl>
+  <w:p>
+    <w:pPr>
+      <w:pStyle w:val="Pieddepage"/>
+    </w:pPr>
+  </w:p>
+</w:ftr>
+</file>
+
+<file path=word/footer4.xml><?xml version="1.0" encoding="utf-8"?>
+<w:ftr xmlns:wpc="http://schemas.microsoft.com/office/word/2010/wordprocessingCanvas" xmlns:mc="http://schemas.openxmlformats.org/markup-compatibility/2006" xmlns:o="urn:schemas-microsoft-com:office:office" xmlns:r="http://schemas.openxmlformats.org/officeDocument/2006/relationships" xmlns:m="http://schemas.openxmlformats.org/officeDocument/2006/math" xmlns:v="urn:schemas-microsoft-com:vml" xmlns:wp14="http://schemas.microsoft.com/office/word/2010/wordprocessingDrawing" xmlns:wp="http://schemas.openxmlformats.org/drawingml/2006/wordprocessingDrawing" xmlns:w10="urn:schemas-microsoft-com:office:word" xmlns:w="http://schemas.openxmlformats.org/wordprocessingml/2006/main" xmlns:w14="http://schemas.microsoft.com/office/word/2010/wordml" xmlns:w15="http://schemas.microsoft.com/office/word/2012/wordml" xmlns:wpg="http://schemas.microsoft.com/office/word/2010/wordprocessingGroup" xmlns:wpi="http://schemas.microsoft.com/office/word/2010/wordprocessingInk" xmlns:wne="http://schemas.microsoft.com/office/word/2006/wordml" xmlns:wps="http://schemas.microsoft.com/office/word/2010/wordprocessingShape" mc:Ignorable="w14 w15 wp14">
+  <w:tbl>
+    <w:tblPr>
+      <w:tblStyle w:val="Grilledutableau"/>
+      <w:tblW w:w="14889" w:type="dxa"/>
+      <w:tblBorders>
+        <w:left w:val="none" w:sz="0" w:space="0" w:color="auto"/>
+        <w:bottom w:val="none" w:sz="0" w:space="0" w:color="auto"/>
+        <w:right w:val="none" w:sz="0" w:space="0" w:color="auto"/>
+        <w:insideV w:val="none" w:sz="0" w:space="0" w:color="auto"/>
+      </w:tblBorders>
+      <w:tblLook w:val="04A0" w:firstRow="1" w:lastRow="0" w:firstColumn="1" w:lastColumn="0" w:noHBand="0" w:noVBand="1"/>
+    </w:tblPr>
+    <w:tblGrid>
+      <w:gridCol w:w="4963"/>
+      <w:gridCol w:w="4963"/>
+      <w:gridCol w:w="4963"/>
+    </w:tblGrid>
+    <w:tr>
+      <w:trPr>
+        <w:trHeight w:val="360"/>
+      </w:trPr>
+      <w:tc>
+        <w:tcPr>
+          <w:tcW w:w="4963" w:type="dxa"/>
+        </w:tcPr>
+        <w:p>
+          <w:pPr>
+            <w:pStyle w:val="Pieddepage"/>
+          </w:pPr>
+          <w:r>
+            <w:t>Bouyiatiotis Stéphane</w:t>
+          </w:r>
+        </w:p>
+        <w:p>
+          <w:pPr>
+            <w:pStyle w:val="Pieddepage"/>
+          </w:pPr>
+          <w:r>
+            <w:t>Jaquet David</w:t>
+          </w:r>
+        </w:p>
+      </w:tc>
+      <w:tc>
+        <w:tcPr>
+          <w:tcW w:w="4963" w:type="dxa"/>
+        </w:tcPr>
+        <w:p>
+          <w:pPr>
+            <w:pStyle w:val="Pieddepage"/>
+            <w:jc w:val="center"/>
+          </w:pPr>
+          <w:r>
+            <w:fldChar w:fldCharType="begin"/>
+          </w:r>
+          <w:r>
+            <w:instrText xml:space="preserve"> PAGE   \* MERGEFORMAT </w:instrText>
+          </w:r>
+          <w:r>
+            <w:fldChar w:fldCharType="separate"/>
+          </w:r>
+          <w:r>
+            <w:rPr>
+              <w:noProof/>
+            </w:rPr>
+            <w:t>12</w:t>
+          </w:r>
+          <w:r>
+            <w:fldChar w:fldCharType="end"/>
+          </w:r>
+          <w:r>
+            <w:t xml:space="preserve"> - </w:t>
+          </w:r>
+          <w:r>
+            <w:rPr>
+              <w:noProof/>
+            </w:rPr>
+            <w:fldChar w:fldCharType="begin"/>
+          </w:r>
+          <w:r>
+            <w:rPr>
+              <w:noProof/>
+            </w:rPr>
+            <w:instrText xml:space="preserve"> NUMPAGES   \* MERGEFORMAT </w:instrText>
+          </w:r>
+          <w:r>
+            <w:rPr>
+              <w:noProof/>
+            </w:rPr>
+            <w:fldChar w:fldCharType="separate"/>
+          </w:r>
+          <w:r>
+            <w:rPr>
+              <w:noProof/>
+            </w:rPr>
+            <w:t>12</w:t>
+          </w:r>
+          <w:r>
+            <w:rPr>
+              <w:noProof/>
+            </w:rPr>
+            <w:fldChar w:fldCharType="end"/>
+          </w:r>
+        </w:p>
+      </w:tc>
+      <w:tc>
+        <w:tcPr>
+          <w:tcW w:w="4963" w:type="dxa"/>
+        </w:tcPr>
+        <w:p>
+          <w:pPr>
+            <w:pStyle w:val="Pieddepage"/>
+            <w:jc w:val="right"/>
+          </w:pPr>
+          <w:r>
+            <w:fldChar w:fldCharType="begin"/>
+          </w:r>
+          <w:r>
+            <w:instrText xml:space="preserve"> DATE  \@ "d MMMM yyyy"  \* MERGEFORMAT </w:instrText>
+          </w:r>
+          <w:r>
+            <w:fldChar w:fldCharType="separate"/>
+          </w:r>
+          <w:r>
+            <w:rPr>
+              <w:noProof/>
+            </w:rPr>
+            <w:t>16 décembre 2018</w:t>
           </w:r>
           <w:r>
             <w:fldChar w:fldCharType="end"/>
@@ -5289,19 +5947,8 @@
       <w:jc w:val="center"/>
     </w:pPr>
     <w:r>
-      <w:t>Labo 0</w:t>
+      <w:t>Labo 08 Calculator</w:t>
     </w:r>
-    <w:r>
-      <w:t>8</w:t>
-    </w:r>
-    <w:r>
-      <w:t xml:space="preserve"> </w:t>
-    </w:r>
-    <w:proofErr w:type="spellStart"/>
-    <w:r>
-      <w:t>Calculator</w:t>
-    </w:r>
-    <w:proofErr w:type="spellEnd"/>
   </w:p>
 </w:hdr>
 </file>
@@ -6834,6 +7481,119 @@
     </w:lvl>
   </w:abstractNum>
   <w:abstractNum w:abstractNumId="14" w15:restartNumberingAfterBreak="0">
+    <w:nsid w:val="67417798"/>
+    <w:multiLevelType w:val="hybridMultilevel"/>
+    <w:tmpl w:val="9D287822"/>
+    <w:lvl w:ilvl="0" w:tplc="100C0001">
+      <w:start w:val="1"/>
+      <w:numFmt w:val="bullet"/>
+      <w:lvlText w:val=""/>
+      <w:lvlJc w:val="left"/>
+      <w:pPr>
+        <w:ind w:left="720" w:hanging="360"/>
+      </w:pPr>
+      <w:rPr>
+        <w:rFonts w:ascii="Symbol" w:hAnsi="Symbol" w:hint="default"/>
+      </w:rPr>
+    </w:lvl>
+    <w:lvl w:ilvl="1" w:tplc="100C0003" w:tentative="1">
+      <w:start w:val="1"/>
+      <w:numFmt w:val="bullet"/>
+      <w:lvlText w:val="o"/>
+      <w:lvlJc w:val="left"/>
+      <w:pPr>
+        <w:ind w:left="1440" w:hanging="360"/>
+      </w:pPr>
+      <w:rPr>
+        <w:rFonts w:ascii="Courier New" w:hAnsi="Courier New" w:cs="Courier New" w:hint="default"/>
+      </w:rPr>
+    </w:lvl>
+    <w:lvl w:ilvl="2" w:tplc="100C0005" w:tentative="1">
+      <w:start w:val="1"/>
+      <w:numFmt w:val="bullet"/>
+      <w:lvlText w:val=""/>
+      <w:lvlJc w:val="left"/>
+      <w:pPr>
+        <w:ind w:left="2160" w:hanging="360"/>
+      </w:pPr>
+      <w:rPr>
+        <w:rFonts w:ascii="Wingdings" w:hAnsi="Wingdings" w:hint="default"/>
+      </w:rPr>
+    </w:lvl>
+    <w:lvl w:ilvl="3" w:tplc="100C0001" w:tentative="1">
+      <w:start w:val="1"/>
+      <w:numFmt w:val="bullet"/>
+      <w:lvlText w:val=""/>
+      <w:lvlJc w:val="left"/>
+      <w:pPr>
+        <w:ind w:left="2880" w:hanging="360"/>
+      </w:pPr>
+      <w:rPr>
+        <w:rFonts w:ascii="Symbol" w:hAnsi="Symbol" w:hint="default"/>
+      </w:rPr>
+    </w:lvl>
+    <w:lvl w:ilvl="4" w:tplc="100C0003" w:tentative="1">
+      <w:start w:val="1"/>
+      <w:numFmt w:val="bullet"/>
+      <w:lvlText w:val="o"/>
+      <w:lvlJc w:val="left"/>
+      <w:pPr>
+        <w:ind w:left="3600" w:hanging="360"/>
+      </w:pPr>
+      <w:rPr>
+        <w:rFonts w:ascii="Courier New" w:hAnsi="Courier New" w:cs="Courier New" w:hint="default"/>
+      </w:rPr>
+    </w:lvl>
+    <w:lvl w:ilvl="5" w:tplc="100C0005" w:tentative="1">
+      <w:start w:val="1"/>
+      <w:numFmt w:val="bullet"/>
+      <w:lvlText w:val=""/>
+      <w:lvlJc w:val="left"/>
+      <w:pPr>
+        <w:ind w:left="4320" w:hanging="360"/>
+      </w:pPr>
+      <w:rPr>
+        <w:rFonts w:ascii="Wingdings" w:hAnsi="Wingdings" w:hint="default"/>
+      </w:rPr>
+    </w:lvl>
+    <w:lvl w:ilvl="6" w:tplc="100C0001" w:tentative="1">
+      <w:start w:val="1"/>
+      <w:numFmt w:val="bullet"/>
+      <w:lvlText w:val=""/>
+      <w:lvlJc w:val="left"/>
+      <w:pPr>
+        <w:ind w:left="5040" w:hanging="360"/>
+      </w:pPr>
+      <w:rPr>
+        <w:rFonts w:ascii="Symbol" w:hAnsi="Symbol" w:hint="default"/>
+      </w:rPr>
+    </w:lvl>
+    <w:lvl w:ilvl="7" w:tplc="100C0003" w:tentative="1">
+      <w:start w:val="1"/>
+      <w:numFmt w:val="bullet"/>
+      <w:lvlText w:val="o"/>
+      <w:lvlJc w:val="left"/>
+      <w:pPr>
+        <w:ind w:left="5760" w:hanging="360"/>
+      </w:pPr>
+      <w:rPr>
+        <w:rFonts w:ascii="Courier New" w:hAnsi="Courier New" w:cs="Courier New" w:hint="default"/>
+      </w:rPr>
+    </w:lvl>
+    <w:lvl w:ilvl="8" w:tplc="100C0005" w:tentative="1">
+      <w:start w:val="1"/>
+      <w:numFmt w:val="bullet"/>
+      <w:lvlText w:val=""/>
+      <w:lvlJc w:val="left"/>
+      <w:pPr>
+        <w:ind w:left="6480" w:hanging="360"/>
+      </w:pPr>
+      <w:rPr>
+        <w:rFonts w:ascii="Wingdings" w:hAnsi="Wingdings" w:hint="default"/>
+      </w:rPr>
+    </w:lvl>
+  </w:abstractNum>
+  <w:abstractNum w:abstractNumId="15" w15:restartNumberingAfterBreak="0">
     <w:nsid w:val="6A871CC9"/>
     <w:multiLevelType w:val="hybridMultilevel"/>
     <w:tmpl w:val="F5989232"/>
@@ -6946,7 +7706,7 @@
       </w:rPr>
     </w:lvl>
   </w:abstractNum>
-  <w:abstractNum w:abstractNumId="15" w15:restartNumberingAfterBreak="0">
+  <w:abstractNum w:abstractNumId="16" w15:restartNumberingAfterBreak="0">
     <w:nsid w:val="6D24595C"/>
     <w:multiLevelType w:val="hybridMultilevel"/>
     <w:tmpl w:val="C34A8E9E"/>
@@ -7059,7 +7819,7 @@
       </w:rPr>
     </w:lvl>
   </w:abstractNum>
-  <w:abstractNum w:abstractNumId="16" w15:restartNumberingAfterBreak="0">
+  <w:abstractNum w:abstractNumId="17" w15:restartNumberingAfterBreak="0">
     <w:nsid w:val="75C84054"/>
     <w:multiLevelType w:val="hybridMultilevel"/>
     <w:tmpl w:val="2436AE44"/>
@@ -7171,7 +7931,7 @@
       </w:rPr>
     </w:lvl>
   </w:abstractNum>
-  <w:abstractNum w:abstractNumId="17" w15:restartNumberingAfterBreak="0">
+  <w:abstractNum w:abstractNumId="18" w15:restartNumberingAfterBreak="0">
     <w:nsid w:val="76FC72F5"/>
     <w:multiLevelType w:val="hybridMultilevel"/>
     <w:tmpl w:val="C2085608"/>
@@ -7300,7 +8060,7 @@
     <w:abstractNumId w:val="3"/>
   </w:num>
   <w:num w:numId="6">
-    <w:abstractNumId w:val="14"/>
+    <w:abstractNumId w:val="15"/>
   </w:num>
   <w:num w:numId="7">
     <w:abstractNumId w:val="6"/>
@@ -7315,10 +8075,10 @@
     <w:abstractNumId w:val="11"/>
   </w:num>
   <w:num w:numId="11">
-    <w:abstractNumId w:val="16"/>
+    <w:abstractNumId w:val="17"/>
   </w:num>
   <w:num w:numId="12">
-    <w:abstractNumId w:val="15"/>
+    <w:abstractNumId w:val="16"/>
   </w:num>
   <w:num w:numId="13">
     <w:abstractNumId w:val="4"/>
@@ -7333,10 +8093,13 @@
     <w:abstractNumId w:val="8"/>
   </w:num>
   <w:num w:numId="17">
-    <w:abstractNumId w:val="17"/>
+    <w:abstractNumId w:val="18"/>
   </w:num>
   <w:num w:numId="18">
     <w:abstractNumId w:val="2"/>
+  </w:num>
+  <w:num w:numId="19">
+    <w:abstractNumId w:val="14"/>
   </w:num>
 </w:numbering>
 </file>
@@ -8439,7 +9202,7 @@
 </file>
 
 <file path=customXml/itemProps1.xml><?xml version="1.0" encoding="utf-8"?>
-<ds:datastoreItem xmlns:ds="http://schemas.openxmlformats.org/officeDocument/2006/customXml" ds:itemID="{66B38A6E-4DFC-4DBF-A6EA-8CCE55F3C2B2}">
+<ds:datastoreItem xmlns:ds="http://schemas.openxmlformats.org/officeDocument/2006/customXml" ds:itemID="{5C08275B-1928-4AE7-AD06-9C7ED75D3BE8}">
   <ds:schemaRefs>
     <ds:schemaRef ds:uri="http://schemas.openxmlformats.org/officeDocument/2006/bibliography"/>
   </ds:schemaRefs>

</xml_diff>